<commit_message>
addressed KS comments on survival methods
</commit_message>
<xml_diff>
--- a/analysis/markdown/DSR_NRR_Comparison.docx
+++ b/analysis/markdown/DSR_NRR_Comparison.docx
@@ -143,7 +143,7 @@
         <w:pStyle w:val="Date"/>
       </w:pPr>
       <w:r>
-        <w:t xml:space="preserve">11</w:t>
+        <w:t xml:space="preserve">19</w:t>
       </w:r>
       <w:r>
         <w:t xml:space="preserve"> </w:t>
@@ -440,7 +440,7 @@
     </w:p>
     <w:bookmarkEnd w:id="22"/>
     <w:bookmarkEnd w:id="23"/>
-    <w:bookmarkStart w:id="31" w:name="methods"/>
+    <w:bookmarkStart w:id="33" w:name="methods"/>
     <w:p>
       <w:pPr>
         <w:pStyle w:val="Heading1"/>
@@ -449,7 +449,7 @@
         <w:t xml:space="preserve">Methods</w:t>
       </w:r>
     </w:p>
-    <w:bookmarkStart w:id="25" w:name="mark-data"/>
+    <w:bookmarkStart w:id="27" w:name="mark-data"/>
     <w:p>
       <w:pPr>
         <w:pStyle w:val="Heading2"/>
@@ -562,16 +562,13 @@
         <w:t xml:space="preserve">“</w:t>
       </w:r>
       <w:r>
-        <w:t xml:space="preserve">LLRTP,</w:t>
+        <w:t xml:space="preserve">LLRTP</w:t>
       </w:r>
       <w:r>
         <w:t xml:space="preserve">”</w:t>
       </w:r>
       <w:r>
-        <w:t xml:space="preserve"> </w:t>
-      </w:r>
-      <w:r>
-        <w:t xml:space="preserve">and recapture released that were not released at LEMHIW.</w:t>
+        <w:t xml:space="preserve">, and recapture released that were not released at LEMHIW.</w:t>
       </w:r>
     </w:p>
     <w:p>
@@ -587,7 +584,7 @@
         <w:pStyle w:val="BodyText"/>
       </w:pPr>
       <w:r>
-        <w:t xml:space="preserve">We further filtered out tags that were less than 25 mm or greater than 200 mm as these seemed to be either fry, precocials, or errant sizes, and thus, were not assigned to the DSR or NRR strategies. Generally, parr and presmolts were classified as DSR whereas smolts were classified as NRR. Size and time of capture were used to differentiate smolts and parr as DSR or NRR during the spring period when both migratory types were captured concurrently (Figure</w:t>
+        <w:t xml:space="preserve">We further filtered our fish that were less than 25 mm or greater than 200 mm as these seemed to be either fry, precocials, or errant sizes, and thus, were not assigned to the DSR or NRR strategies. Generally, parr and presmolts were classified as DSR whereas smolts were classified as NRR. Size and time of capture were used to differentiate smolts and parr as DSR or NRR during the spring period when both migratory types were captured concurrently (Figure</w:t>
       </w:r>
       <w:r>
         <w:t xml:space="preserve"> </w:t>
@@ -1057,12 +1054,12 @@
           <wp:inline>
             <wp:extent cx="5504749" cy="3669832"/>
             <wp:effectExtent b="0" l="0" r="0" t="0"/>
-            <wp:docPr descr="Figure 1: Separation of natal-reach rearing (NRR) and downstream-rearing (DSR) types of Chinook salmon based on length and time of capture at the lower Lemhi rotary screw trap, brood years 2004-2019. Vertical lines indicate the period of time when the two strategies overlapped." title="" id="1" name="Picture"/>
+            <wp:docPr descr="Figure 1: Separation of natal-reach rearing (NRR) and downstream-rearing (DSR) types of Chinook salmon based on length and time of capture at the lower Lemhi rotary screw trap, brood years 2004-2019. Vertical lines indicate the period of time when the two strategies overlapped." title="" id="25" name="Picture"/>
             <a:graphic>
               <a:graphicData uri="http://schemas.openxmlformats.org/drawingml/2006/picture">
                 <pic:pic>
                   <pic:nvPicPr>
-                    <pic:cNvPr descr="C:/Git/Lemhi_RME/analysis/figures/lem-size-date-fig-1.png" id="0" name="Picture"/>
+                    <pic:cNvPr descr="C:/Git/Lemhi_RME/analysis/figures/lem-size-date-fig-1.png" id="26" name="Picture"/>
                     <pic:cNvPicPr>
                       <a:picLocks noChangeArrowheads="1" noChangeAspect="1"/>
                     </pic:cNvPicPr>
@@ -1103,8 +1100,8 @@
         <w:t xml:space="preserve">Figure 1: Separation of natal-reach rearing (NRR) and downstream-rearing (DSR) types of Chinook salmon based on length and time of capture at the lower Lemhi rotary screw trap, brood years 2004-2019. Vertical lines indicate the period of time when the two strategies overlapped.</w:t>
       </w:r>
     </w:p>
-    <w:bookmarkEnd w:id="25"/>
-    <w:bookmarkStart w:id="26" w:name="abundance"/>
+    <w:bookmarkEnd w:id="27"/>
+    <w:bookmarkStart w:id="28" w:name="abundance"/>
     <w:p>
       <w:pPr>
         <w:pStyle w:val="Heading2"/>
@@ -1196,7 +1193,7 @@
                 <m:rPr>
                   <m:sty m:val="p"/>
                 </m:rPr>
-                <m:t>=</m:t>
+                <m:t>−</m:t>
               </m:r>
               <m:r>
                 <m:t>1</m:t>
@@ -1208,82 +1205,91 @@
               </m:r>
             </m:sup>
             <m:e>
-              <m:sSub>
-                <m:e>
-                  <m:r>
-                    <m:t>c</m:t>
-                  </m:r>
-                </m:e>
-                <m:sub>
-                  <m:r>
-                    <m:t>i</m:t>
-                  </m:r>
-                </m:sub>
-              </m:sSub>
+              <m:f>
+                <m:fPr>
+                  <m:type m:val="bar"/>
+                </m:fPr>
+                <m:num>
+                  <m:sSub>
+                    <m:e>
+                      <m:r>
+                        <m:t>m</m:t>
+                      </m:r>
+                    </m:e>
+                    <m:sub>
+                      <m:r>
+                        <m:t>i</m:t>
+                      </m:r>
+                    </m:sub>
+                  </m:sSub>
+                  <m:d>
+                    <m:dPr>
+                      <m:begChr m:val="("/>
+                      <m:endChr m:val=")"/>
+                      <m:sepChr m:val=""/>
+                      <m:grow/>
+                    </m:dPr>
+                    <m:e>
+                      <m:sSub>
+                        <m:e>
+                          <m:r>
+                            <m:t>c</m:t>
+                          </m:r>
+                        </m:e>
+                        <m:sub>
+                          <m:r>
+                            <m:t>i</m:t>
+                          </m:r>
+                        </m:sub>
+                      </m:sSub>
+                      <m:r>
+                        <m:rPr>
+                          <m:sty m:val="p"/>
+                        </m:rPr>
+                        <m:t>+</m:t>
+                      </m:r>
+                      <m:r>
+                        <m:t>1</m:t>
+                      </m:r>
+                    </m:e>
+                  </m:d>
+                </m:num>
+                <m:den>
+                  <m:d>
+                    <m:dPr>
+                      <m:begChr m:val="("/>
+                      <m:endChr m:val=")"/>
+                      <m:sepChr m:val=""/>
+                      <m:grow/>
+                    </m:dPr>
+                    <m:e>
+                      <m:sSub>
+                        <m:e>
+                          <m:r>
+                            <m:t>r</m:t>
+                          </m:r>
+                        </m:e>
+                        <m:sub>
+                          <m:r>
+                            <m:t>i</m:t>
+                          </m:r>
+                        </m:sub>
+                      </m:sSub>
+                      <m:r>
+                        <m:rPr>
+                          <m:sty m:val="p"/>
+                        </m:rPr>
+                        <m:t>+</m:t>
+                      </m:r>
+                      <m:r>
+                        <m:t>1</m:t>
+                      </m:r>
+                    </m:e>
+                  </m:d>
+                </m:den>
+              </m:f>
             </m:e>
           </m:nary>
-          <m:d>
-            <m:dPr>
-              <m:begChr m:val="("/>
-              <m:endChr m:val=")"/>
-              <m:sepChr m:val=""/>
-              <m:grow/>
-            </m:dPr>
-            <m:e>
-              <m:sSub>
-                <m:e>
-                  <m:r>
-                    <m:t>m</m:t>
-                  </m:r>
-                </m:e>
-                <m:sub>
-                  <m:r>
-                    <m:t>i</m:t>
-                  </m:r>
-                </m:sub>
-              </m:sSub>
-              <m:r>
-                <m:rPr>
-                  <m:sty m:val="p"/>
-                </m:rPr>
-                <m:t>+</m:t>
-              </m:r>
-              <m:r>
-                <m:t>1</m:t>
-              </m:r>
-            </m:e>
-          </m:d>
-          <m:d>
-            <m:dPr>
-              <m:begChr m:val="("/>
-              <m:endChr m:val=")"/>
-              <m:sepChr m:val=""/>
-              <m:grow/>
-            </m:dPr>
-            <m:e>
-              <m:sSub>
-                <m:e>
-                  <m:r>
-                    <m:t>r</m:t>
-                  </m:r>
-                </m:e>
-                <m:sub>
-                  <m:r>
-                    <m:t>i</m:t>
-                  </m:r>
-                </m:sub>
-              </m:sSub>
-              <m:r>
-                <m:rPr>
-                  <m:sty m:val="p"/>
-                </m:rPr>
-                <m:t>+</m:t>
-              </m:r>
-              <m:r>
-                <m:t>1</m:t>
-              </m:r>
-            </m:e>
-          </m:d>
         </m:oMath>
       </m:oMathPara>
     </w:p>
@@ -1470,8 +1476,8 @@
         <w:t xml:space="preserve">. Emigrant abundance estimates do not account for periods where the trap was not in operation. DSR abundance includes both parr and presmolt abundance whereas NRR abundance includes only smolts.</w:t>
       </w:r>
     </w:p>
-    <w:bookmarkEnd w:id="26"/>
-    <w:bookmarkStart w:id="27" w:name="body-condition"/>
+    <w:bookmarkEnd w:id="28"/>
+    <w:bookmarkStart w:id="29" w:name="body-condition"/>
     <w:p>
       <w:pPr>
         <w:pStyle w:val="Heading2"/>
@@ -1666,8 +1672,8 @@
         <w:t xml:space="preserve">which is typical for salmonids.</w:t>
       </w:r>
     </w:p>
-    <w:bookmarkEnd w:id="27"/>
-    <w:bookmarkStart w:id="28" w:name="arrival-timing"/>
+    <w:bookmarkEnd w:id="29"/>
+    <w:bookmarkStart w:id="30" w:name="arrival-timing"/>
     <w:p>
       <w:pPr>
         <w:pStyle w:val="Heading2"/>
@@ -1701,8 +1707,8 @@
         <w:t xml:space="preserve">section. We hypothesize that DSR juveniles will arrive to LGR and BOJ sooner due to starting closer to those locations in the spring; however, we expect no difference in arrival timing of adults to Bonneville Dam after their duration in the ocean.</w:t>
       </w:r>
     </w:p>
-    <w:bookmarkEnd w:id="28"/>
-    <w:bookmarkStart w:id="29" w:name="survival"/>
+    <w:bookmarkEnd w:id="30"/>
+    <w:bookmarkStart w:id="31" w:name="survival"/>
     <w:p>
       <w:pPr>
         <w:pStyle w:val="Heading2"/>
@@ -1725,7 +1731,7 @@
         <w:t xml:space="preserve">(Lebreton et al. 1992)</w:t>
       </w:r>
       <w:r>
-        <w:t xml:space="preserve">. We consolidated all the detection sites from the lower Lemhi River RST (LLRTP) and downstream into 6</w:t>
+        <w:t xml:space="preserve">. We initially included some detections from dams between Lower Granite and Bonneville, but decided to drop them instead to ease the interpretation of results. We included detections from the floowing sites or</w:t>
       </w:r>
       <w:r>
         <w:t xml:space="preserve"> </w:t>
@@ -1838,15 +1844,43 @@
         <w:t xml:space="preserve"> </w:t>
       </w:r>
       <w:r>
-        <w:t xml:space="preserve">so we could estimate survival and detection to GRA, since the last survival and detection parameters are confounded in a CJS model.</w:t>
-      </w:r>
-    </w:p>
-    <w:p>
-      <w:pPr>
-        <w:pStyle w:val="BodyText"/>
-      </w:pPr>
-      <w:r>
-        <w:t xml:space="preserve">After consolidation, we had a capture history for every tag consisting of 6 columns. We also had an assigned life-history (DSR or NRR) to each tag. We fit a CJS model to each brood year, independently, estimating separate survival (</w:t>
+        <w:t xml:space="preserve">so we could estimate survival and detection to GRA, since the last survival and detection parameters are confounded in a CJS model. We now had a capture history for every tag consisting of 6 columns, each representing a node. We also had an assigned life-history strategy (DSR or NRR) for each tag. A CJS model was then fit for each brood year and strategy combination independently using the</w:t>
+      </w:r>
+      <w:r>
+        <w:t xml:space="preserve"> </w:t>
+      </w:r>
+      <w:r>
+        <w:rPr>
+          <w:rStyle w:val="VerbatimChar"/>
+        </w:rPr>
+        <w:t xml:space="preserve">rstan</w:t>
+      </w:r>
+      <w:r>
+        <w:t xml:space="preserve"> </w:t>
+      </w:r>
+      <w:r>
+        <w:t xml:space="preserve">package</w:t>
+      </w:r>
+      <w:r>
+        <w:t xml:space="preserve"> </w:t>
+      </w:r>
+      <w:r>
+        <w:t xml:space="preserve">(Stan Development Team 2022)</w:t>
+      </w:r>
+      <w:r>
+        <w:t xml:space="preserve"> </w:t>
+      </w:r>
+      <w:r>
+        <w:t xml:space="preserve">in R</w:t>
+      </w:r>
+      <w:r>
+        <w:t xml:space="preserve"> </w:t>
+      </w:r>
+      <w:r>
+        <w:t xml:space="preserve">(R Core Team 2021)</w:t>
+      </w:r>
+      <w:r>
+        <w:t xml:space="preserve">. Each CJS model estimated separate survival (</w:t>
       </w:r>
       <m:oMath>
         <m:r>
@@ -2374,7 +2408,6 @@
         <m:oMath>
           <m:r>
             <m:rPr>
-              <m:nor/>
               <m:sty m:val="p"/>
             </m:rPr>
             <m:t>log</m:t>
@@ -2403,7 +2436,6 @@
           </m:r>
           <m:r>
             <m:rPr>
-              <m:nor/>
               <m:sty m:val="p"/>
             </m:rPr>
             <m:t>log</m:t>
@@ -2548,7 +2580,6 @@
       <m:oMath>
         <m:r>
           <m:rPr>
-            <m:nor/>
             <m:sty m:val="p"/>
           </m:rPr>
           <m:t>exp</m:t>
@@ -2583,8 +2614,8 @@
         <w:t xml:space="preserve">indicating that DSR fish have about double the survival of NRR fish in that particular metric.</w:t>
       </w:r>
     </w:p>
-    <w:bookmarkEnd w:id="29"/>
-    <w:bookmarkStart w:id="30" w:name="smolt-to-adult-return-rates-sar"/>
+    <w:bookmarkEnd w:id="31"/>
+    <w:bookmarkStart w:id="32" w:name="smolt-to-adult-return-rates-sar"/>
     <w:p>
       <w:pPr>
         <w:pStyle w:val="Heading2"/>
@@ -2601,9 +2632,9 @@
         <w:t xml:space="preserve">We anticipated that the survival between LLRTP and GRJ would be higher for smolts, because they spend much less time in that stretch of river. DSR fish alternatively overwinter in the mainstem Salmon and Snake rivers, and their survival to GRJ includes that overwinter survival, while NRR fish’s survival does not account for their overwinter survival in the Lemhi River. Therefore, we wanted to examine a few survivals that excluded that initial stretch of river. Assuming that a fish arrives at Lower Granite Dam as a juvenile, what are the chances it makes it back to Bonneville Dam as an adult, or back to Lower Granite Dam as an adult? These are the two smolt-to-adult return (SAR) metrics that we calculated.</w:t>
       </w:r>
     </w:p>
-    <w:bookmarkEnd w:id="30"/>
-    <w:bookmarkEnd w:id="31"/>
-    <w:bookmarkStart w:id="43" w:name="results"/>
+    <w:bookmarkEnd w:id="32"/>
+    <w:bookmarkEnd w:id="33"/>
+    <w:bookmarkStart w:id="57" w:name="results"/>
     <w:p>
       <w:pPr>
         <w:pStyle w:val="Heading1"/>
@@ -2612,7 +2643,7 @@
         <w:t xml:space="preserve">Results</w:t>
       </w:r>
     </w:p>
-    <w:bookmarkStart w:id="32" w:name="abundance-1"/>
+    <w:bookmarkStart w:id="34" w:name="abundance-1"/>
     <w:p>
       <w:pPr>
         <w:pStyle w:val="Heading2"/>
@@ -4142,8 +4173,8 @@
         <w:t xml:space="preserve">). The percent of DSR ranged from a minimum of 54.2% in BY2013 to a maximum of 87.1% in BY2016. Again, these abundances do not account for periods in which the trap was not in operation due to high flows, icing events, etc. and so estimates of percent DSR or NRR may be biased to an unknown degree.</w:t>
       </w:r>
     </w:p>
-    <w:bookmarkEnd w:id="32"/>
-    <w:bookmarkStart w:id="34" w:name="body-condition-1"/>
+    <w:bookmarkEnd w:id="34"/>
+    <w:bookmarkStart w:id="38" w:name="body-condition-1"/>
     <w:p>
       <w:pPr>
         <w:pStyle w:val="Heading2"/>
@@ -4192,94 +4223,12 @@
           <wp:inline>
             <wp:extent cx="5504749" cy="3669832"/>
             <wp:effectExtent b="0" l="0" r="0" t="0"/>
-            <wp:docPr descr="Figure 2: Boxplots showing the condition factor and length (mm) among brood years, colored by life history strategy." title="" id="1" name="Picture"/>
+            <wp:docPr descr="Figure 2: Boxplots showing the condition factor and length (mm) among brood years, colored by life history strategy." title="" id="36" name="Picture"/>
             <a:graphic>
               <a:graphicData uri="http://schemas.openxmlformats.org/drawingml/2006/picture">
                 <pic:pic>
                   <pic:nvPicPr>
-                    <pic:cNvPr descr="C:/Git/Lemhi_RME/analysis/figures/body-cond-1.png" id="0" name="Picture"/>
-                    <pic:cNvPicPr>
-                      <a:picLocks noChangeArrowheads="1" noChangeAspect="1"/>
-                    </pic:cNvPicPr>
-                  </pic:nvPicPr>
-                  <pic:blipFill>
-                    <a:blip r:embed="rId33"/>
-                    <a:stretch>
-                      <a:fillRect/>
-                    </a:stretch>
-                  </pic:blipFill>
-                  <pic:spPr bwMode="auto">
-                    <a:xfrm>
-                      <a:off x="0" y="0"/>
-                      <a:ext cx="5504749" cy="3669832"/>
-                    </a:xfrm>
-                    <a:prstGeom prst="rect">
-                      <a:avLst/>
-                    </a:prstGeom>
-                    <a:noFill/>
-                    <a:ln w="9525">
-                      <a:noFill/>
-                      <a:headEnd/>
-                      <a:tailEnd/>
-                    </a:ln>
-                  </pic:spPr>
-                </pic:pic>
-              </a:graphicData>
-            </a:graphic>
-          </wp:inline>
-        </w:drawing>
-      </w:r>
-    </w:p>
-    <w:p>
-      <w:pPr>
-        <w:pStyle w:val="ImageCaption"/>
-      </w:pPr>
-      <w:r>
-        <w:t xml:space="preserve">Figure 2: Boxplots showing the condition factor and length (mm) among brood years, colored by life history strategy.</w:t>
-      </w:r>
-    </w:p>
-    <w:bookmarkEnd w:id="34"/>
-    <w:bookmarkStart w:id="36" w:name="arrival-timing-1"/>
-    <w:p>
-      <w:pPr>
-        <w:pStyle w:val="Heading2"/>
-      </w:pPr>
-      <w:r>
-        <w:t xml:space="preserve">Arrival Timing</w:t>
-      </w:r>
-    </w:p>
-    <w:p>
-      <w:pPr>
-        <w:pStyle w:val="FirstParagraph"/>
-      </w:pPr>
-      <w:r>
-        <w:t xml:space="preserve">DSR juveniles arrive at both Lower Granite Dam and Bonneville Dam at an earlier date than NRR juveniles for all brood years in which comparisons were available (Figure</w:t>
-      </w:r>
-      <w:r>
-        <w:t xml:space="preserve"> </w:t>
-      </w:r>
-      <w:r>
-        <w:t xml:space="preserve">3</w:t>
-      </w:r>
-      <w:r>
-        <w:t xml:space="preserve">). Comparisons were not possible for brood years 2010 and 2011. However, that relationship did not hold for arrival timing of adults to Bonneville Dam after freshwater entry. For the 10 brood years in which comparisons were made, DSR adults arrived sooner at Bonneville Dam in six years whereas NRR adults arrived sooner in four.</w:t>
-      </w:r>
-    </w:p>
-    <w:p>
-      <w:pPr>
-        <w:pStyle w:val="CaptionedFigure"/>
-      </w:pPr>
-      <w:r>
-        <w:drawing>
-          <wp:inline>
-            <wp:extent cx="5504749" cy="3669832"/>
-            <wp:effectExtent b="0" l="0" r="0" t="0"/>
-            <wp:docPr descr="Figure 3: Boxplots showing the range of arrival timing to Lower Granite as juveniles, Bonneville as juveniles and Bonneville again as adults, colored by life history strategy." title="" id="1" name="Picture"/>
-            <a:graphic>
-              <a:graphicData uri="http://schemas.openxmlformats.org/drawingml/2006/picture">
-                <pic:pic>
-                  <pic:nvPicPr>
-                    <pic:cNvPr descr="C:/Git/Lemhi_RME/analysis/figures/run-timing-1.png" id="0" name="Picture"/>
+                    <pic:cNvPr descr="C:/Git/Lemhi_RME/analysis/figures/body-cond-1.png" id="37" name="Picture"/>
                     <pic:cNvPicPr>
                       <a:picLocks noChangeArrowheads="1" noChangeAspect="1"/>
                     </pic:cNvPicPr>
@@ -4317,15 +4266,25 @@
         <w:pStyle w:val="ImageCaption"/>
       </w:pPr>
       <w:r>
-        <w:t xml:space="preserve">Figure 3: Boxplots showing the range of arrival timing to Lower Granite as juveniles, Bonneville as juveniles and Bonneville again as adults, colored by life history strategy.</w:t>
-      </w:r>
-    </w:p>
-    <w:p>
-      <w:pPr>
-        <w:pStyle w:val="BodyText"/>
-      </w:pPr>
-      <w:r>
-        <w:t xml:space="preserve">On average, DSR juveniles from the Lemhi River arrived at Lower Granite Dam 15 days earlier and at Bonneville Dam a week earlier than NRR juveniles (Table</w:t>
+        <w:t xml:space="preserve">Figure 2: Boxplots showing the condition factor and length (mm) among brood years, colored by life history strategy.</w:t>
+      </w:r>
+    </w:p>
+    <w:bookmarkEnd w:id="38"/>
+    <w:bookmarkStart w:id="42" w:name="arrival-timing-1"/>
+    <w:p>
+      <w:pPr>
+        <w:pStyle w:val="Heading2"/>
+      </w:pPr>
+      <w:r>
+        <w:t xml:space="preserve">Arrival Timing</w:t>
+      </w:r>
+    </w:p>
+    <w:p>
+      <w:pPr>
+        <w:pStyle w:val="FirstParagraph"/>
+      </w:pPr>
+      <w:r>
+        <w:t xml:space="preserve">DSR juveniles arrive at both Lower Granite Dam and Bonneville Dam at an earlier date than NRR juveniles for all brood years in which comparisons were available (Figure</w:t>
       </w:r>
       <w:r>
         <w:t xml:space="preserve"> </w:t>
@@ -4334,188 +4293,7 @@
         <w:t xml:space="preserve">3</w:t>
       </w:r>
       <w:r>
-        <w:t xml:space="preserve">). However, the difference was only 2 days for adults at Bonneville Dam after freshwater entry. Differences in adult arrival timing at Bonneville Dam could potentially be influence by ocean-age composition differences in the strategies; however, we did not account for those here.</w:t>
-      </w:r>
-    </w:p>
-    <w:p>
-      <w:pPr>
-        <w:pStyle w:val="BodyText"/>
-      </w:pPr>
-      <w:r>
-        <w:t xml:space="preserve">Table 3: Mean Julian day of arrival at a few locations by strategy, and the difference in days.</w:t>
-      </w:r>
-    </w:p>
-    <w:p>
-      <w:pPr>
-        <w:pStyle w:val="BodyText"/>
-      </w:pPr>
-      <w:r>
-        <w:t xml:space="preserve">Location</w:t>
-      </w:r>
-    </w:p>
-    <w:p>
-      <w:pPr>
-        <w:pStyle w:val="BodyText"/>
-      </w:pPr>
-      <w:r>
-        <w:t xml:space="preserve">DSR</w:t>
-      </w:r>
-    </w:p>
-    <w:p>
-      <w:pPr>
-        <w:pStyle w:val="BodyText"/>
-      </w:pPr>
-      <w:r>
-        <w:t xml:space="preserve">NRR</w:t>
-      </w:r>
-    </w:p>
-    <w:p>
-      <w:pPr>
-        <w:pStyle w:val="BodyText"/>
-      </w:pPr>
-      <w:r>
-        <w:t xml:space="preserve">Difference (days)</w:t>
-      </w:r>
-    </w:p>
-    <w:p>
-      <w:pPr>
-        <w:pStyle w:val="BodyText"/>
-      </w:pPr>
-      <w:r>
-        <w:t xml:space="preserve">Lower Granite</w:t>
-      </w:r>
-    </w:p>
-    <w:p>
-      <w:pPr>
-        <w:pStyle w:val="BodyText"/>
-      </w:pPr>
-      <w:r>
-        <w:t xml:space="preserve">114</w:t>
-      </w:r>
-    </w:p>
-    <w:p>
-      <w:pPr>
-        <w:pStyle w:val="BodyText"/>
-      </w:pPr>
-      <w:r>
-        <w:t xml:space="preserve">129</w:t>
-      </w:r>
-    </w:p>
-    <w:p>
-      <w:pPr>
-        <w:pStyle w:val="BodyText"/>
-      </w:pPr>
-      <w:r>
-        <w:t xml:space="preserve">15</w:t>
-      </w:r>
-    </w:p>
-    <w:p>
-      <w:pPr>
-        <w:pStyle w:val="BodyText"/>
-      </w:pPr>
-      <w:r>
-        <w:t xml:space="preserve">Bonneville - Juv.</w:t>
-      </w:r>
-    </w:p>
-    <w:p>
-      <w:pPr>
-        <w:pStyle w:val="BodyText"/>
-      </w:pPr>
-      <w:r>
-        <w:t xml:space="preserve">132</w:t>
-      </w:r>
-    </w:p>
-    <w:p>
-      <w:pPr>
-        <w:pStyle w:val="BodyText"/>
-      </w:pPr>
-      <w:r>
-        <w:t xml:space="preserve">138</w:t>
-      </w:r>
-    </w:p>
-    <w:p>
-      <w:pPr>
-        <w:pStyle w:val="BodyText"/>
-      </w:pPr>
-      <w:r>
-        <w:t xml:space="preserve">7</w:t>
-      </w:r>
-    </w:p>
-    <w:p>
-      <w:pPr>
-        <w:pStyle w:val="BodyText"/>
-      </w:pPr>
-      <w:r>
-        <w:t xml:space="preserve">Bonneville - Adult</w:t>
-      </w:r>
-    </w:p>
-    <w:p>
-      <w:pPr>
-        <w:pStyle w:val="BodyText"/>
-      </w:pPr>
-      <w:r>
-        <w:t xml:space="preserve">133</w:t>
-      </w:r>
-    </w:p>
-    <w:p>
-      <w:pPr>
-        <w:pStyle w:val="BodyText"/>
-      </w:pPr>
-      <w:r>
-        <w:t xml:space="preserve">135</w:t>
-      </w:r>
-    </w:p>
-    <w:p>
-      <w:pPr>
-        <w:pStyle w:val="BodyText"/>
-      </w:pPr>
-      <w:r>
-        <w:t xml:space="preserve">2</w:t>
-      </w:r>
-    </w:p>
-    <w:bookmarkEnd w:id="36"/>
-    <w:bookmarkStart w:id="40" w:name="survival-1"/>
-    <w:p>
-      <w:pPr>
-        <w:pStyle w:val="Heading2"/>
-      </w:pPr>
-      <w:r>
-        <w:t xml:space="preserve">Survival</w:t>
-      </w:r>
-    </w:p>
-    <w:p>
-      <w:pPr>
-        <w:pStyle w:val="FirstParagraph"/>
-      </w:pPr>
-      <w:r>
-        <w:t xml:space="preserve">Juvenile NRR emigrants from the Lemhi River survived at a higher rate than DSR juveniles to Lower Granite Dam for all brood years where comparisons were possible except for BY2008 (upper-left facet, Figure</w:t>
-      </w:r>
-      <w:r>
-        <w:t xml:space="preserve"> </w:t>
-      </w:r>
-      <w:r>
-        <w:t xml:space="preserve">4</w:t>
-      </w:r>
-      <w:r>
-        <w:t xml:space="preserve">) which was expected because NRR survival rates do not include mortality during winter months. However, differences in survival were less apparent for juveniles between Lower Granite Dam and Bonneville Dam where NRR emigrants had greater survival for only 7 of 12 brood years where comparisons were available (upper-right facet, Figure</w:t>
-      </w:r>
-      <w:r>
-        <w:t xml:space="preserve"> </w:t>
-      </w:r>
-      <w:r>
-        <w:t xml:space="preserve">4</w:t>
-      </w:r>
-      <w:r>
-        <w:t xml:space="preserve">). NRR juveniles appeared to have higher ocean survival in earlier years (BY2004 - 2009), but differences are less apparent in BY2012 and after (lower-left facet, Figure</w:t>
-      </w:r>
-      <w:r>
-        <w:t xml:space="preserve"> </w:t>
-      </w:r>
-      <w:r>
-        <w:t xml:space="preserve">4</w:t>
-      </w:r>
-      <w:r>
-        <w:t xml:space="preserve">)</w:t>
+        <w:t xml:space="preserve">). Comparisons were not possible for brood years 2010 and 2011. However, that relationship did not hold for arrival timing of adults to Bonneville Dam after freshwater entry. For the 10 brood years in which comparisons were made, DSR adults arrived sooner at Bonneville Dam in six years whereas NRR adults arrived sooner in four.</w:t>
       </w:r>
     </w:p>
     <w:p>
@@ -4527,651 +4305,12 @@
           <wp:inline>
             <wp:extent cx="5504749" cy="3669832"/>
             <wp:effectExtent b="0" l="0" r="0" t="0"/>
-            <wp:docPr descr="Figure 4: Boxplots showing posteriors of survival probability between detection sites, colored by life history. Boxes represent the middle 50% of the posterior draws and the median is shown by the bisecting line. Whiskers show range of values within 1.5 times the interquartile range. Outliers are represented by points." title="" id="1" name="Picture"/>
+            <wp:docPr descr="Figure 3: Boxplots showing the range of arrival timing to Lower Granite as juveniles, Bonneville as juveniles and Bonneville again as adults, colored by life history strategy." title="" id="40" name="Picture"/>
             <a:graphic>
               <a:graphicData uri="http://schemas.openxmlformats.org/drawingml/2006/picture">
                 <pic:pic>
                   <pic:nvPicPr>
-                    <pic:cNvPr descr="C:/Git/Lemhi_RME/analysis/figures/surv-post-fig-1.png" id="0" name="Picture"/>
-                    <pic:cNvPicPr>
-                      <a:picLocks noChangeArrowheads="1" noChangeAspect="1"/>
-                    </pic:cNvPicPr>
-                  </pic:nvPicPr>
-                  <pic:blipFill>
-                    <a:blip r:embed="rId37"/>
-                    <a:stretch>
-                      <a:fillRect/>
-                    </a:stretch>
-                  </pic:blipFill>
-                  <pic:spPr bwMode="auto">
-                    <a:xfrm>
-                      <a:off x="0" y="0"/>
-                      <a:ext cx="5504749" cy="3669832"/>
-                    </a:xfrm>
-                    <a:prstGeom prst="rect">
-                      <a:avLst/>
-                    </a:prstGeom>
-                    <a:noFill/>
-                    <a:ln w="9525">
-                      <a:noFill/>
-                      <a:headEnd/>
-                      <a:tailEnd/>
-                    </a:ln>
-                  </pic:spPr>
-                </pic:pic>
-              </a:graphicData>
-            </a:graphic>
-          </wp:inline>
-        </w:drawing>
-      </w:r>
-    </w:p>
-    <w:p>
-      <w:pPr>
-        <w:pStyle w:val="ImageCaption"/>
-      </w:pPr>
-      <w:r>
-        <w:t xml:space="preserve">Figure 4: Boxplots showing posteriors of survival probability between detection sites, colored by life history. Boxes represent the middle 50% of the posterior draws and the median is shown by the bisecting line. Whiskers show range of values within 1.5 times the interquartile range. Outliers are represented by points.</w:t>
-      </w:r>
-    </w:p>
-    <w:p>
-      <w:pPr>
-        <w:pStyle w:val="BodyText"/>
-      </w:pPr>
-      <w:r>
-        <w:t xml:space="preserve">The NRR life-history strategy had higher relative survival from the lower Lemhi River rotary screw trap to GRJ for all brood years except BY2008 (Figure</w:t>
-      </w:r>
-      <w:r>
-        <w:t xml:space="preserve"> </w:t>
-      </w:r>
-      <w:r>
-        <w:t xml:space="preserve">5</w:t>
-      </w:r>
-      <w:r>
-        <w:t xml:space="preserve">, Table</w:t>
-      </w:r>
-      <w:r>
-        <w:t xml:space="preserve"> </w:t>
-      </w:r>
-      <w:r>
-        <w:t xml:space="preserve">(tab:delta-tab)). The pattern was less apparent looking just at mainstem juvenile survival between GRJ and BOJ; however, evaluating the</w:t>
-      </w:r>
-      <w:r>
-        <w:t xml:space="preserve"> </w:t>
-      </w:r>
-      <w:r>
-        <w:t xml:space="preserve">“</w:t>
-      </w:r>
-      <w:r>
-        <w:t xml:space="preserve">entire</w:t>
-      </w:r>
-      <w:r>
-        <w:t xml:space="preserve">”</w:t>
-      </w:r>
-      <w:r>
-        <w:t xml:space="preserve"> </w:t>
-      </w:r>
-      <w:r>
-        <w:t xml:space="preserve">juvenile survival from the lower Lemhi River to BOJ, the NRR strategy again had higher relative survival in all years except BY009 (Figure</w:t>
-      </w:r>
-      <w:r>
-        <w:t xml:space="preserve"> </w:t>
-      </w:r>
-      <w:r>
-        <w:t xml:space="preserve">5</w:t>
-      </w:r>
-      <w:r>
-        <w:t xml:space="preserve">, Table</w:t>
-      </w:r>
-      <w:r>
-        <w:t xml:space="preserve"> </w:t>
-      </w:r>
-      <w:r>
-        <w:t xml:space="preserve">(tab:delta-tab)). Higher relative juvenile survival for the NRR strategy from LLRTP to GRJ and BOJ in most years is likely largely due to NRR juveniles having already survived through winter months.</w:t>
-      </w:r>
-    </w:p>
-    <w:p>
-      <w:pPr>
-        <w:pStyle w:val="CaptionedFigure"/>
-      </w:pPr>
-      <w:r>
-        <w:drawing>
-          <wp:inline>
-            <wp:extent cx="5504749" cy="3669832"/>
-            <wp:effectExtent b="0" l="0" r="0" t="0"/>
-            <wp:docPr descr="Figure 5: Boxplots of posteriors of log odds ratios of survival between DSR and NRR tags. Values greater than 0 indicate relatively better survival for DSR fish and less than 0 indicates relatively better survival for NRR fish. Color indicates which life history strategy was favored for that brood year. Boxes represent the middle 50% of the posterior draws and the median is shown by the bisecting line. Whiskers show 95% credible intervals." title="" id="1" name="Picture"/>
-            <a:graphic>
-              <a:graphicData uri="http://schemas.openxmlformats.org/drawingml/2006/picture">
-                <pic:pic>
-                  <pic:nvPicPr>
-                    <pic:cNvPr descr="C:/Git/Lemhi_RME/analysis/figures/delta-fresh-1.png" id="0" name="Picture"/>
-                    <pic:cNvPicPr>
-                      <a:picLocks noChangeArrowheads="1" noChangeAspect="1"/>
-                    </pic:cNvPicPr>
-                  </pic:nvPicPr>
-                  <pic:blipFill>
-                    <a:blip r:embed="rId38"/>
-                    <a:stretch>
-                      <a:fillRect/>
-                    </a:stretch>
-                  </pic:blipFill>
-                  <pic:spPr bwMode="auto">
-                    <a:xfrm>
-                      <a:off x="0" y="0"/>
-                      <a:ext cx="5504749" cy="3669832"/>
-                    </a:xfrm>
-                    <a:prstGeom prst="rect">
-                      <a:avLst/>
-                    </a:prstGeom>
-                    <a:noFill/>
-                    <a:ln w="9525">
-                      <a:noFill/>
-                      <a:headEnd/>
-                      <a:tailEnd/>
-                    </a:ln>
-                  </pic:spPr>
-                </pic:pic>
-              </a:graphicData>
-            </a:graphic>
-          </wp:inline>
-        </w:drawing>
-      </w:r>
-    </w:p>
-    <w:p>
-      <w:pPr>
-        <w:pStyle w:val="ImageCaption"/>
-      </w:pPr>
-      <w:r>
-        <w:t xml:space="preserve">Figure 5: Boxplots of posteriors of log odds ratios of survival between DSR and NRR tags. Values greater than 0 indicate relatively better survival for DSR fish and less than 0 indicates relatively better survival for NRR fish. Color indicates which life history strategy was favored for that brood year. Boxes represent the middle 50% of the posterior draws and the median is shown by the bisecting line. Whiskers show 95% credible intervals.</w:t>
-      </w:r>
-    </w:p>
-    <w:p>
-      <w:pPr>
-        <w:pStyle w:val="BodyText"/>
-      </w:pPr>
-      <w:r>
-        <w:t xml:space="preserve">Table 4: Odds ratio (90% credible interval) of survival between various detection points, comparing DSR to NRR. Values less than 1 indicate NRR has better relative survival, while values greater than 1 favor DSR. Cells in bold show statistically significant differences.</w:t>
-      </w:r>
-    </w:p>
-    <w:p>
-      <w:pPr>
-        <w:pStyle w:val="BodyText"/>
-      </w:pPr>
-      <w:r>
-        <w:t xml:space="preserve">Brood Year</w:t>
-      </w:r>
-    </w:p>
-    <w:p>
-      <w:pPr>
-        <w:pStyle w:val="BodyText"/>
-      </w:pPr>
-      <w:r>
-        <w:t xml:space="preserve">LLRTP to GRJ</w:t>
-      </w:r>
-    </w:p>
-    <w:p>
-      <w:pPr>
-        <w:pStyle w:val="BodyText"/>
-      </w:pPr>
-      <w:r>
-        <w:t xml:space="preserve">GRJ to BOJ</w:t>
-      </w:r>
-    </w:p>
-    <w:p>
-      <w:pPr>
-        <w:pStyle w:val="BodyText"/>
-      </w:pPr>
-      <w:r>
-        <w:t xml:space="preserve">LLRTP to BOJ</w:t>
-      </w:r>
-    </w:p>
-    <w:p>
-      <w:pPr>
-        <w:pStyle w:val="BodyText"/>
-      </w:pPr>
-      <w:r>
-        <w:t xml:space="preserve">2004</w:t>
-      </w:r>
-    </w:p>
-    <w:p>
-      <w:pPr>
-        <w:pStyle w:val="BodyText"/>
-      </w:pPr>
-      <w:r>
-        <w:t xml:space="preserve">0.81 (0.41, 1.51)</w:t>
-      </w:r>
-    </w:p>
-    <w:p>
-      <w:pPr>
-        <w:pStyle w:val="BodyText"/>
-      </w:pPr>
-      <w:r>
-        <w:t xml:space="preserve">0.77 (0.16, 3.6)</w:t>
-      </w:r>
-    </w:p>
-    <w:p>
-      <w:pPr>
-        <w:pStyle w:val="BodyText"/>
-      </w:pPr>
-      <w:r>
-        <w:t xml:space="preserve">0.62 (0.14, 2.9)</w:t>
-      </w:r>
-    </w:p>
-    <w:p>
-      <w:pPr>
-        <w:pStyle w:val="BodyText"/>
-      </w:pPr>
-      <w:r>
-        <w:t xml:space="preserve">2005</w:t>
-      </w:r>
-    </w:p>
-    <w:p>
-      <w:pPr>
-        <w:pStyle w:val="BodyText"/>
-      </w:pPr>
-      <w:r>
-        <w:t xml:space="preserve">0.58 (0.3, 1.19)</w:t>
-      </w:r>
-    </w:p>
-    <w:p>
-      <w:pPr>
-        <w:pStyle w:val="BodyText"/>
-      </w:pPr>
-      <w:r>
-        <w:t xml:space="preserve">1.3 (0.3, 6.93)</w:t>
-      </w:r>
-    </w:p>
-    <w:p>
-      <w:pPr>
-        <w:pStyle w:val="BodyText"/>
-      </w:pPr>
-      <w:r>
-        <w:t xml:space="preserve">0.76 (0.18, 3.62)</w:t>
-      </w:r>
-    </w:p>
-    <w:p>
-      <w:pPr>
-        <w:pStyle w:val="BodyText"/>
-      </w:pPr>
-      <w:r>
-        <w:t xml:space="preserve">2006</w:t>
-      </w:r>
-    </w:p>
-    <w:p>
-      <w:pPr>
-        <w:pStyle w:val="BodyText"/>
-      </w:pPr>
-      <w:r>
-        <w:t xml:space="preserve">0.64 (0.4, 1.03)</w:t>
-      </w:r>
-    </w:p>
-    <w:p>
-      <w:pPr>
-        <w:pStyle w:val="BodyText"/>
-      </w:pPr>
-      <w:r>
-        <w:t xml:space="preserve">0.78 (0.22, 2.88)</w:t>
-      </w:r>
-    </w:p>
-    <w:p>
-      <w:pPr>
-        <w:pStyle w:val="BodyText"/>
-      </w:pPr>
-      <w:r>
-        <w:t xml:space="preserve">0.5 (0.13, 1.71)</w:t>
-      </w:r>
-    </w:p>
-    <w:p>
-      <w:pPr>
-        <w:pStyle w:val="BodyText"/>
-      </w:pPr>
-      <w:r>
-        <w:t xml:space="preserve">2007</w:t>
-      </w:r>
-    </w:p>
-    <w:p>
-      <w:pPr>
-        <w:pStyle w:val="BodyText"/>
-      </w:pPr>
-      <w:r>
-        <w:t xml:space="preserve">0.53 (0.36, 0.76)</w:t>
-      </w:r>
-    </w:p>
-    <w:p>
-      <w:pPr>
-        <w:pStyle w:val="BodyText"/>
-      </w:pPr>
-      <w:r>
-        <w:t xml:space="preserve">1.75 (0.55, 5.62)</w:t>
-      </w:r>
-    </w:p>
-    <w:p>
-      <w:pPr>
-        <w:pStyle w:val="BodyText"/>
-      </w:pPr>
-      <w:r>
-        <w:t xml:space="preserve">0.92 (0.28, 2.83)</w:t>
-      </w:r>
-    </w:p>
-    <w:p>
-      <w:pPr>
-        <w:pStyle w:val="BodyText"/>
-      </w:pPr>
-      <w:r>
-        <w:t xml:space="preserve">2008</w:t>
-      </w:r>
-    </w:p>
-    <w:p>
-      <w:pPr>
-        <w:pStyle w:val="BodyText"/>
-      </w:pPr>
-      <w:r>
-        <w:t xml:space="preserve">1.05 (0.63, 1.76)</w:t>
-      </w:r>
-    </w:p>
-    <w:p>
-      <w:pPr>
-        <w:pStyle w:val="BodyText"/>
-      </w:pPr>
-      <w:r>
-        <w:t xml:space="preserve">0.74 (0.21, 2.49)</w:t>
-      </w:r>
-    </w:p>
-    <w:p>
-      <w:pPr>
-        <w:pStyle w:val="BodyText"/>
-      </w:pPr>
-      <w:r>
-        <w:t xml:space="preserve">0.77 (0.23, 2.48)</w:t>
-      </w:r>
-    </w:p>
-    <w:p>
-      <w:pPr>
-        <w:pStyle w:val="BodyText"/>
-      </w:pPr>
-      <w:r>
-        <w:t xml:space="preserve">2009</w:t>
-      </w:r>
-    </w:p>
-    <w:p>
-      <w:pPr>
-        <w:pStyle w:val="BodyText"/>
-      </w:pPr>
-      <w:r>
-        <w:t xml:space="preserve">0.73 (0.42, 1.21)</w:t>
-      </w:r>
-    </w:p>
-    <w:p>
-      <w:pPr>
-        <w:pStyle w:val="BodyText"/>
-      </w:pPr>
-      <w:r>
-        <w:t xml:space="preserve">7.04 (1.04, 57.48)</w:t>
-      </w:r>
-    </w:p>
-    <w:p>
-      <w:pPr>
-        <w:pStyle w:val="BodyText"/>
-      </w:pPr>
-      <w:r>
-        <w:t xml:space="preserve">5.14 (0.79, 37.01)</w:t>
-      </w:r>
-    </w:p>
-    <w:p>
-      <w:pPr>
-        <w:pStyle w:val="BodyText"/>
-      </w:pPr>
-      <w:r>
-        <w:t xml:space="preserve">2011</w:t>
-      </w:r>
-    </w:p>
-    <w:p>
-      <w:pPr>
-        <w:pStyle w:val="BodyText"/>
-      </w:pPr>
-      <w:r>
-        <w:t xml:space="preserve">0.08 (0.01, 0.51)</w:t>
-      </w:r>
-    </w:p>
-    <w:p>
-      <w:pPr>
-        <w:pStyle w:val="BodyText"/>
-      </w:pPr>
-      <w:r>
-        <w:t xml:space="preserve">0.5 (0.12, 1.94)</w:t>
-      </w:r>
-    </w:p>
-    <w:p>
-      <w:pPr>
-        <w:pStyle w:val="BodyText"/>
-      </w:pPr>
-      <w:r>
-        <w:t xml:space="preserve">0.04 (0.01, 0.18)</w:t>
-      </w:r>
-    </w:p>
-    <w:p>
-      <w:pPr>
-        <w:pStyle w:val="BodyText"/>
-      </w:pPr>
-      <w:r>
-        <w:t xml:space="preserve">2012</w:t>
-      </w:r>
-    </w:p>
-    <w:p>
-      <w:pPr>
-        <w:pStyle w:val="BodyText"/>
-      </w:pPr>
-      <w:r>
-        <w:t xml:space="preserve">0.61 (0.41, 0.91)</w:t>
-      </w:r>
-    </w:p>
-    <w:p>
-      <w:pPr>
-        <w:pStyle w:val="BodyText"/>
-      </w:pPr>
-      <w:r>
-        <w:t xml:space="preserve">0.84 (0.26, 3.18)</w:t>
-      </w:r>
-    </w:p>
-    <w:p>
-      <w:pPr>
-        <w:pStyle w:val="BodyText"/>
-      </w:pPr>
-      <w:r>
-        <w:t xml:space="preserve">0.51 (0.15, 1.82)</w:t>
-      </w:r>
-    </w:p>
-    <w:p>
-      <w:pPr>
-        <w:pStyle w:val="BodyText"/>
-      </w:pPr>
-      <w:r>
-        <w:t xml:space="preserve">2013</w:t>
-      </w:r>
-    </w:p>
-    <w:p>
-      <w:pPr>
-        <w:pStyle w:val="BodyText"/>
-      </w:pPr>
-      <w:r>
-        <w:t xml:space="preserve">0.26 (0.16, 0.43)</w:t>
-      </w:r>
-    </w:p>
-    <w:p>
-      <w:pPr>
-        <w:pStyle w:val="BodyText"/>
-      </w:pPr>
-      <w:r>
-        <w:t xml:space="preserve">0.85 (0.24, 3.26)</w:t>
-      </w:r>
-    </w:p>
-    <w:p>
-      <w:pPr>
-        <w:pStyle w:val="BodyText"/>
-      </w:pPr>
-      <w:r>
-        <w:t xml:space="preserve">0.22 (0.07, 0.82)</w:t>
-      </w:r>
-    </w:p>
-    <w:p>
-      <w:pPr>
-        <w:pStyle w:val="BodyText"/>
-      </w:pPr>
-      <w:r>
-        <w:t xml:space="preserve">2014</w:t>
-      </w:r>
-    </w:p>
-    <w:p>
-      <w:pPr>
-        <w:pStyle w:val="BodyText"/>
-      </w:pPr>
-      <w:r>
-        <w:t xml:space="preserve">0.26 (0.2, 0.32)</w:t>
-      </w:r>
-    </w:p>
-    <w:p>
-      <w:pPr>
-        <w:pStyle w:val="BodyText"/>
-      </w:pPr>
-      <w:r>
-        <w:t xml:space="preserve">0.85 (0.24, 2.82)</w:t>
-      </w:r>
-    </w:p>
-    <w:p>
-      <w:pPr>
-        <w:pStyle w:val="BodyText"/>
-      </w:pPr>
-      <w:r>
-        <w:t xml:space="preserve">0.22 (0.07, 0.83)</w:t>
-      </w:r>
-    </w:p>
-    <w:p>
-      <w:pPr>
-        <w:pStyle w:val="BodyText"/>
-      </w:pPr>
-      <w:r>
-        <w:t xml:space="preserve">2015</w:t>
-      </w:r>
-    </w:p>
-    <w:p>
-      <w:pPr>
-        <w:pStyle w:val="BodyText"/>
-      </w:pPr>
-      <w:r>
-        <w:t xml:space="preserve">0.5 (0.34, 0.71)</w:t>
-      </w:r>
-    </w:p>
-    <w:p>
-      <w:pPr>
-        <w:pStyle w:val="BodyText"/>
-      </w:pPr>
-      <w:r>
-        <w:t xml:space="preserve">0.45 (0.11, 1.67)</w:t>
-      </w:r>
-    </w:p>
-    <w:p>
-      <w:pPr>
-        <w:pStyle w:val="BodyText"/>
-      </w:pPr>
-      <w:r>
-        <w:t xml:space="preserve">0.22 (0.05, 0.73)</w:t>
-      </w:r>
-    </w:p>
-    <w:p>
-      <w:pPr>
-        <w:pStyle w:val="BodyText"/>
-      </w:pPr>
-      <w:r>
-        <w:t xml:space="preserve">2016</w:t>
-      </w:r>
-    </w:p>
-    <w:p>
-      <w:pPr>
-        <w:pStyle w:val="BodyText"/>
-      </w:pPr>
-      <w:r>
-        <w:t xml:space="preserve">0.4 (0.3, 0.56)</w:t>
-      </w:r>
-    </w:p>
-    <w:p>
-      <w:pPr>
-        <w:pStyle w:val="BodyText"/>
-      </w:pPr>
-      <w:r>
-        <w:t xml:space="preserve">1.59 (0.39, 5.9)</w:t>
-      </w:r>
-    </w:p>
-    <w:p>
-      <w:pPr>
-        <w:pStyle w:val="BodyText"/>
-      </w:pPr>
-      <w:r>
-        <w:t xml:space="preserve">0.64 (0.16, 2.29)</w:t>
-      </w:r>
-    </w:p>
-    <w:p>
-      <w:pPr>
-        <w:pStyle w:val="BodyText"/>
-      </w:pPr>
-      <w:r>
-        <w:t xml:space="preserve">2017</w:t>
-      </w:r>
-    </w:p>
-    <w:p>
-      <w:pPr>
-        <w:pStyle w:val="BodyText"/>
-      </w:pPr>
-      <w:r>
-        <w:t xml:space="preserve">0.47 (0.36, 0.6)</w:t>
-      </w:r>
-    </w:p>
-    <w:p>
-      <w:pPr>
-        <w:pStyle w:val="BodyText"/>
-      </w:pPr>
-      <w:r>
-        <w:t xml:space="preserve">1.46 (0.57, 3.78)</w:t>
-      </w:r>
-    </w:p>
-    <w:p>
-      <w:pPr>
-        <w:pStyle w:val="BodyText"/>
-      </w:pPr>
-      <w:r>
-        <w:t xml:space="preserve">0.69 (0.29, 1.78)</w:t>
-      </w:r>
-    </w:p>
-    <w:p>
-      <w:pPr>
-        <w:pStyle w:val="BodyText"/>
-      </w:pPr>
-      <w:r>
-        <w:t xml:space="preserve">Interestingly, daily survival rates were higher for DSR emigrants for 7 of 12 brood years (Figure</w:t>
-      </w:r>
-      <w:r>
-        <w:t xml:space="preserve"> </w:t>
-      </w:r>
-      <w:r>
-        <w:t xml:space="preserve">6</w:t>
-      </w:r>
-      <w:r>
-        <w:t xml:space="preserve">) which is in slight contrast to results for overall juvenile survival to downstream locations.</w:t>
-      </w:r>
-    </w:p>
-    <w:p>
-      <w:pPr>
-        <w:pStyle w:val="CaptionedFigure"/>
-      </w:pPr>
-      <w:r>
-        <w:drawing>
-          <wp:inline>
-            <wp:extent cx="5504749" cy="3669832"/>
-            <wp:effectExtent b="0" l="0" r="0" t="0"/>
-            <wp:docPr descr="Figure 6: Juvenile survival to Lower Granite Dam between DSR and NRR tags, scaled temporally by days i.e., daily survival rates by brood year for juveniles tagged at the lower Lemhi River rotary screw trap." title="" id="1" name="Picture"/>
-            <a:graphic>
-              <a:graphicData uri="http://schemas.openxmlformats.org/drawingml/2006/picture">
-                <pic:pic>
-                  <pic:nvPicPr>
-                    <pic:cNvPr descr="C:/Git/Lemhi_RME/analysis/figures/daily-surv-p-1.png" id="0" name="Picture"/>
+                    <pic:cNvPr descr="C:/Git/Lemhi_RME/analysis/figures/run-timing-1.png" id="41" name="Picture"/>
                     <pic:cNvPicPr>
                       <a:picLocks noChangeArrowheads="1" noChangeAspect="1"/>
                     </pic:cNvPicPr>
@@ -5209,17 +4348,170 @@
         <w:pStyle w:val="ImageCaption"/>
       </w:pPr>
       <w:r>
-        <w:t xml:space="preserve">Figure 6: Juvenile survival to Lower Granite Dam between DSR and NRR tags, scaled temporally by days i.e., daily survival rates by brood year for juveniles tagged at the lower Lemhi River rotary screw trap.</w:t>
-      </w:r>
-    </w:p>
-    <w:bookmarkEnd w:id="40"/>
-    <w:bookmarkStart w:id="42" w:name="smolt-to-adult-return-rates-sar-1"/>
+        <w:t xml:space="preserve">Figure 3: Boxplots showing the range of arrival timing to Lower Granite as juveniles, Bonneville as juveniles and Bonneville again as adults, colored by life history strategy.</w:t>
+      </w:r>
+    </w:p>
+    <w:p>
+      <w:pPr>
+        <w:pStyle w:val="BodyText"/>
+      </w:pPr>
+      <w:r>
+        <w:t xml:space="preserve">On average, DSR juveniles from the Lemhi River arrived at Lower Granite Dam 15 days earlier and at Bonneville Dam a week earlier than NRR juveniles (Table</w:t>
+      </w:r>
+      <w:r>
+        <w:t xml:space="preserve"> </w:t>
+      </w:r>
+      <w:r>
+        <w:t xml:space="preserve">3</w:t>
+      </w:r>
+      <w:r>
+        <w:t xml:space="preserve">). However, the difference was only 2 days for adults at Bonneville Dam after freshwater entry. Differences in adult arrival timing at Bonneville Dam could potentially be influence by ocean-age composition differences in the strategies; however, we did not account for those here.</w:t>
+      </w:r>
+    </w:p>
+    <w:p>
+      <w:pPr>
+        <w:pStyle w:val="BodyText"/>
+      </w:pPr>
+      <w:r>
+        <w:t xml:space="preserve">Table 3: Mean Julian day of arrival at a few locations by strategy, and the difference in days.</w:t>
+      </w:r>
+    </w:p>
+    <w:p>
+      <w:pPr>
+        <w:pStyle w:val="BodyText"/>
+      </w:pPr>
+      <w:r>
+        <w:t xml:space="preserve">Location</w:t>
+      </w:r>
+    </w:p>
+    <w:p>
+      <w:pPr>
+        <w:pStyle w:val="BodyText"/>
+      </w:pPr>
+      <w:r>
+        <w:t xml:space="preserve">DSR</w:t>
+      </w:r>
+    </w:p>
+    <w:p>
+      <w:pPr>
+        <w:pStyle w:val="BodyText"/>
+      </w:pPr>
+      <w:r>
+        <w:t xml:space="preserve">NRR</w:t>
+      </w:r>
+    </w:p>
+    <w:p>
+      <w:pPr>
+        <w:pStyle w:val="BodyText"/>
+      </w:pPr>
+      <w:r>
+        <w:t xml:space="preserve">Difference (days)</w:t>
+      </w:r>
+    </w:p>
+    <w:p>
+      <w:pPr>
+        <w:pStyle w:val="BodyText"/>
+      </w:pPr>
+      <w:r>
+        <w:t xml:space="preserve">Lower Granite</w:t>
+      </w:r>
+    </w:p>
+    <w:p>
+      <w:pPr>
+        <w:pStyle w:val="BodyText"/>
+      </w:pPr>
+      <w:r>
+        <w:t xml:space="preserve">114</w:t>
+      </w:r>
+    </w:p>
+    <w:p>
+      <w:pPr>
+        <w:pStyle w:val="BodyText"/>
+      </w:pPr>
+      <w:r>
+        <w:t xml:space="preserve">129</w:t>
+      </w:r>
+    </w:p>
+    <w:p>
+      <w:pPr>
+        <w:pStyle w:val="BodyText"/>
+      </w:pPr>
+      <w:r>
+        <w:t xml:space="preserve">15</w:t>
+      </w:r>
+    </w:p>
+    <w:p>
+      <w:pPr>
+        <w:pStyle w:val="BodyText"/>
+      </w:pPr>
+      <w:r>
+        <w:t xml:space="preserve">Bonneville - Juv.</w:t>
+      </w:r>
+    </w:p>
+    <w:p>
+      <w:pPr>
+        <w:pStyle w:val="BodyText"/>
+      </w:pPr>
+      <w:r>
+        <w:t xml:space="preserve">132</w:t>
+      </w:r>
+    </w:p>
+    <w:p>
+      <w:pPr>
+        <w:pStyle w:val="BodyText"/>
+      </w:pPr>
+      <w:r>
+        <w:t xml:space="preserve">138</w:t>
+      </w:r>
+    </w:p>
+    <w:p>
+      <w:pPr>
+        <w:pStyle w:val="BodyText"/>
+      </w:pPr>
+      <w:r>
+        <w:t xml:space="preserve">7</w:t>
+      </w:r>
+    </w:p>
+    <w:p>
+      <w:pPr>
+        <w:pStyle w:val="BodyText"/>
+      </w:pPr>
+      <w:r>
+        <w:t xml:space="preserve">Bonneville - Adult</w:t>
+      </w:r>
+    </w:p>
+    <w:p>
+      <w:pPr>
+        <w:pStyle w:val="BodyText"/>
+      </w:pPr>
+      <w:r>
+        <w:t xml:space="preserve">133</w:t>
+      </w:r>
+    </w:p>
+    <w:p>
+      <w:pPr>
+        <w:pStyle w:val="BodyText"/>
+      </w:pPr>
+      <w:r>
+        <w:t xml:space="preserve">135</w:t>
+      </w:r>
+    </w:p>
+    <w:p>
+      <w:pPr>
+        <w:pStyle w:val="BodyText"/>
+      </w:pPr>
+      <w:r>
+        <w:t xml:space="preserve">2</w:t>
+      </w:r>
+    </w:p>
+    <w:bookmarkEnd w:id="42"/>
+    <w:bookmarkStart w:id="52" w:name="survival-1"/>
     <w:p>
       <w:pPr>
         <w:pStyle w:val="Heading2"/>
       </w:pPr>
       <w:r>
-        <w:t xml:space="preserve">Smolt-to-Adult Return Rates (SAR)</w:t>
+        <w:t xml:space="preserve">Survival</w:t>
       </w:r>
     </w:p>
     <w:p>
@@ -5227,25 +4519,34 @@
         <w:pStyle w:val="FirstParagraph"/>
       </w:pPr>
       <w:r>
-        <w:t xml:space="preserve">The SARs favored the DSR strategy during early cohorts (BY2004 - BY2008), but NRR emigrants during later cohorts (BY2009 - BY2017) (Figure</w:t>
-      </w:r>
-      <w:r>
-        <w:t xml:space="preserve"> </w:t>
-      </w:r>
-      <w:r>
-        <w:t xml:space="preserve">7</w:t>
-      </w:r>
-      <w:r>
-        <w:t xml:space="preserve">). However, differences were only significant in one case where GRJ -&gt; BON SARs favored the NRR strategy in BY2006 (Table</w:t>
-      </w:r>
-      <w:r>
-        <w:t xml:space="preserve"> </w:t>
-      </w:r>
-      <w:r>
-        <w:t xml:space="preserve">5</w:t>
-      </w:r>
-      <w:r>
-        <w:t xml:space="preserve">).</w:t>
+        <w:t xml:space="preserve">Juvenile NRR emigrants from the Lemhi River survived at a higher rate than DSR juveniles to Lower Granite Dam for all brood years where comparisons were possible except for BY2008 (upper-left facet, Figure</w:t>
+      </w:r>
+      <w:r>
+        <w:t xml:space="preserve"> </w:t>
+      </w:r>
+      <w:r>
+        <w:t xml:space="preserve">4</w:t>
+      </w:r>
+      <w:r>
+        <w:t xml:space="preserve">) which was expected because NRR survival rates do not include mortality during winter months. However, differences in survival were less apparent for juveniles between Lower Granite Dam and Bonneville Dam where NRR emigrants had greater survival for only 7 of 12 brood years where comparisons were available (upper-right facet, Figure</w:t>
+      </w:r>
+      <w:r>
+        <w:t xml:space="preserve"> </w:t>
+      </w:r>
+      <w:r>
+        <w:t xml:space="preserve">4</w:t>
+      </w:r>
+      <w:r>
+        <w:t xml:space="preserve">). NRR juveniles appeared to have higher ocean survival in earlier years (BY2004 - 2009), but differences are less apparent in BY2012 and after (lower-left facet, Figure</w:t>
+      </w:r>
+      <w:r>
+        <w:t xml:space="preserve"> </w:t>
+      </w:r>
+      <w:r>
+        <w:t xml:space="preserve">4</w:t>
+      </w:r>
+      <w:r>
+        <w:t xml:space="preserve">)</w:t>
       </w:r>
     </w:p>
     <w:p>
@@ -5257,18 +4558,18 @@
           <wp:inline>
             <wp:extent cx="5504749" cy="3669832"/>
             <wp:effectExtent b="0" l="0" r="0" t="0"/>
-            <wp:docPr descr="Figure 7: Boxplots of posteriors of log odds ratios of SARs between DSR and NRR tags. Values greater than 0 indicate relatively better survival for DSR fish and less than 0 indicates relatively better survival for NRR fish. Color indicates which life history was favored for that brood year. Boxes represent the middle 50% of the posterior draws and the median is shown by the bisecting line. Whiskers show 95% credible intervals." title="" id="1" name="Picture"/>
+            <wp:docPr descr="Figure 4: Boxplots showing posteriors of survival probability between detection sites, colored by life history. Boxes represent the middle 50% of the posterior draws and the median is shown by the bisecting line. Whiskers show range of values within 1.5 times the interquartile range. Outliers are represented by points." title="" id="44" name="Picture"/>
             <a:graphic>
               <a:graphicData uri="http://schemas.openxmlformats.org/drawingml/2006/picture">
                 <pic:pic>
                   <pic:nvPicPr>
-                    <pic:cNvPr descr="C:/Git/Lemhi_RME/analysis/figures/delta-sar-1.png" id="0" name="Picture"/>
+                    <pic:cNvPr descr="C:/Git/Lemhi_RME/analysis/figures/surv-post-fig-1.png" id="45" name="Picture"/>
                     <pic:cNvPicPr>
                       <a:picLocks noChangeArrowheads="1" noChangeAspect="1"/>
                     </pic:cNvPicPr>
                   </pic:nvPicPr>
                   <pic:blipFill>
-                    <a:blip r:embed="rId41"/>
+                    <a:blip r:embed="rId43"/>
                     <a:stretch>
                       <a:fillRect/>
                     </a:stretch>
@@ -5300,6 +4601,736 @@
         <w:pStyle w:val="ImageCaption"/>
       </w:pPr>
       <w:r>
+        <w:t xml:space="preserve">Figure 4: Boxplots showing posteriors of survival probability between detection sites, colored by life history. Boxes represent the middle 50% of the posterior draws and the median is shown by the bisecting line. Whiskers show range of values within 1.5 times the interquartile range. Outliers are represented by points.</w:t>
+      </w:r>
+    </w:p>
+    <w:p>
+      <w:pPr>
+        <w:pStyle w:val="BodyText"/>
+      </w:pPr>
+      <w:r>
+        <w:t xml:space="preserve">The NRR life-history strategy had higher relative survival from the lower Lemhi River rotary screw trap to GRJ for all brood years except BY2008 (Figure</w:t>
+      </w:r>
+      <w:r>
+        <w:t xml:space="preserve"> </w:t>
+      </w:r>
+      <w:r>
+        <w:t xml:space="preserve">5</w:t>
+      </w:r>
+      <w:r>
+        <w:t xml:space="preserve">, Table</w:t>
+      </w:r>
+      <w:r>
+        <w:t xml:space="preserve"> </w:t>
+      </w:r>
+      <w:r>
+        <w:t xml:space="preserve">(tab:delta-tab)). The pattern was less apparent looking just at mainstem juvenile survival between GRJ and BOJ; however, evaluating the</w:t>
+      </w:r>
+      <w:r>
+        <w:t xml:space="preserve"> </w:t>
+      </w:r>
+      <w:r>
+        <w:t xml:space="preserve">“</w:t>
+      </w:r>
+      <w:r>
+        <w:t xml:space="preserve">entire</w:t>
+      </w:r>
+      <w:r>
+        <w:t xml:space="preserve">”</w:t>
+      </w:r>
+      <w:r>
+        <w:t xml:space="preserve"> </w:t>
+      </w:r>
+      <w:r>
+        <w:t xml:space="preserve">juvenile survival from the lower Lemhi River to BOJ, the NRR strategy again had higher relative survival in all years except BY009 (Figure</w:t>
+      </w:r>
+      <w:r>
+        <w:t xml:space="preserve"> </w:t>
+      </w:r>
+      <w:r>
+        <w:t xml:space="preserve">5</w:t>
+      </w:r>
+      <w:r>
+        <w:t xml:space="preserve">, Table</w:t>
+      </w:r>
+      <w:r>
+        <w:t xml:space="preserve"> </w:t>
+      </w:r>
+      <w:r>
+        <w:t xml:space="preserve">(tab:delta-tab)). Higher relative juvenile survival for the NRR strategy from LLRTP to GRJ and BOJ in most years is likely largely due to NRR juveniles having already survived through winter months.</w:t>
+      </w:r>
+    </w:p>
+    <w:p>
+      <w:pPr>
+        <w:pStyle w:val="CaptionedFigure"/>
+      </w:pPr>
+      <w:r>
+        <w:drawing>
+          <wp:inline>
+            <wp:extent cx="5504749" cy="3669832"/>
+            <wp:effectExtent b="0" l="0" r="0" t="0"/>
+            <wp:docPr descr="Figure 5: Boxplots of posteriors of log odds ratios of survival between DSR and NRR tags. Values greater than 0 indicate relatively better survival for DSR fish and less than 0 indicates relatively better survival for NRR fish. Color indicates which life history strategy was favored for that brood year. Boxes represent the middle 50% of the posterior draws and the median is shown by the bisecting line. Whiskers show 95% credible intervals." title="" id="47" name="Picture"/>
+            <a:graphic>
+              <a:graphicData uri="http://schemas.openxmlformats.org/drawingml/2006/picture">
+                <pic:pic>
+                  <pic:nvPicPr>
+                    <pic:cNvPr descr="C:/Git/Lemhi_RME/analysis/figures/delta-fresh-1.png" id="48" name="Picture"/>
+                    <pic:cNvPicPr>
+                      <a:picLocks noChangeArrowheads="1" noChangeAspect="1"/>
+                    </pic:cNvPicPr>
+                  </pic:nvPicPr>
+                  <pic:blipFill>
+                    <a:blip r:embed="rId46"/>
+                    <a:stretch>
+                      <a:fillRect/>
+                    </a:stretch>
+                  </pic:blipFill>
+                  <pic:spPr bwMode="auto">
+                    <a:xfrm>
+                      <a:off x="0" y="0"/>
+                      <a:ext cx="5504749" cy="3669832"/>
+                    </a:xfrm>
+                    <a:prstGeom prst="rect">
+                      <a:avLst/>
+                    </a:prstGeom>
+                    <a:noFill/>
+                    <a:ln w="9525">
+                      <a:noFill/>
+                      <a:headEnd/>
+                      <a:tailEnd/>
+                    </a:ln>
+                  </pic:spPr>
+                </pic:pic>
+              </a:graphicData>
+            </a:graphic>
+          </wp:inline>
+        </w:drawing>
+      </w:r>
+    </w:p>
+    <w:p>
+      <w:pPr>
+        <w:pStyle w:val="ImageCaption"/>
+      </w:pPr>
+      <w:r>
+        <w:t xml:space="preserve">Figure 5: Boxplots of posteriors of log odds ratios of survival between DSR and NRR tags. Values greater than 0 indicate relatively better survival for DSR fish and less than 0 indicates relatively better survival for NRR fish. Color indicates which life history strategy was favored for that brood year. Boxes represent the middle 50% of the posterior draws and the median is shown by the bisecting line. Whiskers show 95% credible intervals.</w:t>
+      </w:r>
+    </w:p>
+    <w:p>
+      <w:pPr>
+        <w:pStyle w:val="BodyText"/>
+      </w:pPr>
+      <w:r>
+        <w:t xml:space="preserve">Table 4: Odds ratio (90% credible interval) of survival between various detection points, comparing DSR to NRR. Values less than 1 indicate NRR has better relative survival, while values greater than 1 favor DSR. Cells in bold show statistically significant differences.</w:t>
+      </w:r>
+    </w:p>
+    <w:p>
+      <w:pPr>
+        <w:pStyle w:val="BodyText"/>
+      </w:pPr>
+      <w:r>
+        <w:t xml:space="preserve">Brood Year</w:t>
+      </w:r>
+    </w:p>
+    <w:p>
+      <w:pPr>
+        <w:pStyle w:val="BodyText"/>
+      </w:pPr>
+      <w:r>
+        <w:t xml:space="preserve">LLRTP to GRJ</w:t>
+      </w:r>
+    </w:p>
+    <w:p>
+      <w:pPr>
+        <w:pStyle w:val="BodyText"/>
+      </w:pPr>
+      <w:r>
+        <w:t xml:space="preserve">GRJ to BOJ</w:t>
+      </w:r>
+    </w:p>
+    <w:p>
+      <w:pPr>
+        <w:pStyle w:val="BodyText"/>
+      </w:pPr>
+      <w:r>
+        <w:t xml:space="preserve">LLRTP to BOJ</w:t>
+      </w:r>
+    </w:p>
+    <w:p>
+      <w:pPr>
+        <w:pStyle w:val="BodyText"/>
+      </w:pPr>
+      <w:r>
+        <w:t xml:space="preserve">2004</w:t>
+      </w:r>
+    </w:p>
+    <w:p>
+      <w:pPr>
+        <w:pStyle w:val="BodyText"/>
+      </w:pPr>
+      <w:r>
+        <w:t xml:space="preserve">0.81 (0.41, 1.51)</w:t>
+      </w:r>
+    </w:p>
+    <w:p>
+      <w:pPr>
+        <w:pStyle w:val="BodyText"/>
+      </w:pPr>
+      <w:r>
+        <w:t xml:space="preserve">0.77 (0.16, 3.6)</w:t>
+      </w:r>
+    </w:p>
+    <w:p>
+      <w:pPr>
+        <w:pStyle w:val="BodyText"/>
+      </w:pPr>
+      <w:r>
+        <w:t xml:space="preserve">0.62 (0.14, 2.9)</w:t>
+      </w:r>
+    </w:p>
+    <w:p>
+      <w:pPr>
+        <w:pStyle w:val="BodyText"/>
+      </w:pPr>
+      <w:r>
+        <w:t xml:space="preserve">2005</w:t>
+      </w:r>
+    </w:p>
+    <w:p>
+      <w:pPr>
+        <w:pStyle w:val="BodyText"/>
+      </w:pPr>
+      <w:r>
+        <w:t xml:space="preserve">0.58 (0.3, 1.19)</w:t>
+      </w:r>
+    </w:p>
+    <w:p>
+      <w:pPr>
+        <w:pStyle w:val="BodyText"/>
+      </w:pPr>
+      <w:r>
+        <w:t xml:space="preserve">1.3 (0.3, 6.93)</w:t>
+      </w:r>
+    </w:p>
+    <w:p>
+      <w:pPr>
+        <w:pStyle w:val="BodyText"/>
+      </w:pPr>
+      <w:r>
+        <w:t xml:space="preserve">0.76 (0.18, 3.62)</w:t>
+      </w:r>
+    </w:p>
+    <w:p>
+      <w:pPr>
+        <w:pStyle w:val="BodyText"/>
+      </w:pPr>
+      <w:r>
+        <w:t xml:space="preserve">2006</w:t>
+      </w:r>
+    </w:p>
+    <w:p>
+      <w:pPr>
+        <w:pStyle w:val="BodyText"/>
+      </w:pPr>
+      <w:r>
+        <w:t xml:space="preserve">0.64 (0.4, 1.03)</w:t>
+      </w:r>
+    </w:p>
+    <w:p>
+      <w:pPr>
+        <w:pStyle w:val="BodyText"/>
+      </w:pPr>
+      <w:r>
+        <w:t xml:space="preserve">0.78 (0.22, 2.88)</w:t>
+      </w:r>
+    </w:p>
+    <w:p>
+      <w:pPr>
+        <w:pStyle w:val="BodyText"/>
+      </w:pPr>
+      <w:r>
+        <w:t xml:space="preserve">0.5 (0.13, 1.71)</w:t>
+      </w:r>
+    </w:p>
+    <w:p>
+      <w:pPr>
+        <w:pStyle w:val="BodyText"/>
+      </w:pPr>
+      <w:r>
+        <w:t xml:space="preserve">2007</w:t>
+      </w:r>
+    </w:p>
+    <w:p>
+      <w:pPr>
+        <w:pStyle w:val="BodyText"/>
+      </w:pPr>
+      <w:r>
+        <w:t xml:space="preserve">0.53 (0.36, 0.76)</w:t>
+      </w:r>
+    </w:p>
+    <w:p>
+      <w:pPr>
+        <w:pStyle w:val="BodyText"/>
+      </w:pPr>
+      <w:r>
+        <w:t xml:space="preserve">1.75 (0.55, 5.62)</w:t>
+      </w:r>
+    </w:p>
+    <w:p>
+      <w:pPr>
+        <w:pStyle w:val="BodyText"/>
+      </w:pPr>
+      <w:r>
+        <w:t xml:space="preserve">0.92 (0.28, 2.83)</w:t>
+      </w:r>
+    </w:p>
+    <w:p>
+      <w:pPr>
+        <w:pStyle w:val="BodyText"/>
+      </w:pPr>
+      <w:r>
+        <w:t xml:space="preserve">2008</w:t>
+      </w:r>
+    </w:p>
+    <w:p>
+      <w:pPr>
+        <w:pStyle w:val="BodyText"/>
+      </w:pPr>
+      <w:r>
+        <w:t xml:space="preserve">1.05 (0.63, 1.76)</w:t>
+      </w:r>
+    </w:p>
+    <w:p>
+      <w:pPr>
+        <w:pStyle w:val="BodyText"/>
+      </w:pPr>
+      <w:r>
+        <w:t xml:space="preserve">0.74 (0.21, 2.49)</w:t>
+      </w:r>
+    </w:p>
+    <w:p>
+      <w:pPr>
+        <w:pStyle w:val="BodyText"/>
+      </w:pPr>
+      <w:r>
+        <w:t xml:space="preserve">0.77 (0.23, 2.48)</w:t>
+      </w:r>
+    </w:p>
+    <w:p>
+      <w:pPr>
+        <w:pStyle w:val="BodyText"/>
+      </w:pPr>
+      <w:r>
+        <w:t xml:space="preserve">2009</w:t>
+      </w:r>
+    </w:p>
+    <w:p>
+      <w:pPr>
+        <w:pStyle w:val="BodyText"/>
+      </w:pPr>
+      <w:r>
+        <w:t xml:space="preserve">0.73 (0.42, 1.21)</w:t>
+      </w:r>
+    </w:p>
+    <w:p>
+      <w:pPr>
+        <w:pStyle w:val="BodyText"/>
+      </w:pPr>
+      <w:r>
+        <w:t xml:space="preserve">7.04 (1.04, 57.48)</w:t>
+      </w:r>
+    </w:p>
+    <w:p>
+      <w:pPr>
+        <w:pStyle w:val="BodyText"/>
+      </w:pPr>
+      <w:r>
+        <w:t xml:space="preserve">5.14 (0.79, 37.01)</w:t>
+      </w:r>
+    </w:p>
+    <w:p>
+      <w:pPr>
+        <w:pStyle w:val="BodyText"/>
+      </w:pPr>
+      <w:r>
+        <w:t xml:space="preserve">2011</w:t>
+      </w:r>
+    </w:p>
+    <w:p>
+      <w:pPr>
+        <w:pStyle w:val="BodyText"/>
+      </w:pPr>
+      <w:r>
+        <w:t xml:space="preserve">0.08 (0.01, 0.51)</w:t>
+      </w:r>
+    </w:p>
+    <w:p>
+      <w:pPr>
+        <w:pStyle w:val="BodyText"/>
+      </w:pPr>
+      <w:r>
+        <w:t xml:space="preserve">0.5 (0.12, 1.94)</w:t>
+      </w:r>
+    </w:p>
+    <w:p>
+      <w:pPr>
+        <w:pStyle w:val="BodyText"/>
+      </w:pPr>
+      <w:r>
+        <w:t xml:space="preserve">0.04 (0.01, 0.18)</w:t>
+      </w:r>
+    </w:p>
+    <w:p>
+      <w:pPr>
+        <w:pStyle w:val="BodyText"/>
+      </w:pPr>
+      <w:r>
+        <w:t xml:space="preserve">2012</w:t>
+      </w:r>
+    </w:p>
+    <w:p>
+      <w:pPr>
+        <w:pStyle w:val="BodyText"/>
+      </w:pPr>
+      <w:r>
+        <w:t xml:space="preserve">0.61 (0.41, 0.91)</w:t>
+      </w:r>
+    </w:p>
+    <w:p>
+      <w:pPr>
+        <w:pStyle w:val="BodyText"/>
+      </w:pPr>
+      <w:r>
+        <w:t xml:space="preserve">0.84 (0.26, 3.18)</w:t>
+      </w:r>
+    </w:p>
+    <w:p>
+      <w:pPr>
+        <w:pStyle w:val="BodyText"/>
+      </w:pPr>
+      <w:r>
+        <w:t xml:space="preserve">0.51 (0.15, 1.82)</w:t>
+      </w:r>
+    </w:p>
+    <w:p>
+      <w:pPr>
+        <w:pStyle w:val="BodyText"/>
+      </w:pPr>
+      <w:r>
+        <w:t xml:space="preserve">2013</w:t>
+      </w:r>
+    </w:p>
+    <w:p>
+      <w:pPr>
+        <w:pStyle w:val="BodyText"/>
+      </w:pPr>
+      <w:r>
+        <w:t xml:space="preserve">0.26 (0.16, 0.43)</w:t>
+      </w:r>
+    </w:p>
+    <w:p>
+      <w:pPr>
+        <w:pStyle w:val="BodyText"/>
+      </w:pPr>
+      <w:r>
+        <w:t xml:space="preserve">0.85 (0.24, 3.26)</w:t>
+      </w:r>
+    </w:p>
+    <w:p>
+      <w:pPr>
+        <w:pStyle w:val="BodyText"/>
+      </w:pPr>
+      <w:r>
+        <w:t xml:space="preserve">0.22 (0.07, 0.82)</w:t>
+      </w:r>
+    </w:p>
+    <w:p>
+      <w:pPr>
+        <w:pStyle w:val="BodyText"/>
+      </w:pPr>
+      <w:r>
+        <w:t xml:space="preserve">2014</w:t>
+      </w:r>
+    </w:p>
+    <w:p>
+      <w:pPr>
+        <w:pStyle w:val="BodyText"/>
+      </w:pPr>
+      <w:r>
+        <w:t xml:space="preserve">0.26 (0.2, 0.32)</w:t>
+      </w:r>
+    </w:p>
+    <w:p>
+      <w:pPr>
+        <w:pStyle w:val="BodyText"/>
+      </w:pPr>
+      <w:r>
+        <w:t xml:space="preserve">0.85 (0.24, 2.82)</w:t>
+      </w:r>
+    </w:p>
+    <w:p>
+      <w:pPr>
+        <w:pStyle w:val="BodyText"/>
+      </w:pPr>
+      <w:r>
+        <w:t xml:space="preserve">0.22 (0.07, 0.83)</w:t>
+      </w:r>
+    </w:p>
+    <w:p>
+      <w:pPr>
+        <w:pStyle w:val="BodyText"/>
+      </w:pPr>
+      <w:r>
+        <w:t xml:space="preserve">2015</w:t>
+      </w:r>
+    </w:p>
+    <w:p>
+      <w:pPr>
+        <w:pStyle w:val="BodyText"/>
+      </w:pPr>
+      <w:r>
+        <w:t xml:space="preserve">0.5 (0.34, 0.71)</w:t>
+      </w:r>
+    </w:p>
+    <w:p>
+      <w:pPr>
+        <w:pStyle w:val="BodyText"/>
+      </w:pPr>
+      <w:r>
+        <w:t xml:space="preserve">0.45 (0.11, 1.67)</w:t>
+      </w:r>
+    </w:p>
+    <w:p>
+      <w:pPr>
+        <w:pStyle w:val="BodyText"/>
+      </w:pPr>
+      <w:r>
+        <w:t xml:space="preserve">0.22 (0.05, 0.73)</w:t>
+      </w:r>
+    </w:p>
+    <w:p>
+      <w:pPr>
+        <w:pStyle w:val="BodyText"/>
+      </w:pPr>
+      <w:r>
+        <w:t xml:space="preserve">2016</w:t>
+      </w:r>
+    </w:p>
+    <w:p>
+      <w:pPr>
+        <w:pStyle w:val="BodyText"/>
+      </w:pPr>
+      <w:r>
+        <w:t xml:space="preserve">0.4 (0.3, 0.56)</w:t>
+      </w:r>
+    </w:p>
+    <w:p>
+      <w:pPr>
+        <w:pStyle w:val="BodyText"/>
+      </w:pPr>
+      <w:r>
+        <w:t xml:space="preserve">1.59 (0.39, 5.9)</w:t>
+      </w:r>
+    </w:p>
+    <w:p>
+      <w:pPr>
+        <w:pStyle w:val="BodyText"/>
+      </w:pPr>
+      <w:r>
+        <w:t xml:space="preserve">0.64 (0.16, 2.29)</w:t>
+      </w:r>
+    </w:p>
+    <w:p>
+      <w:pPr>
+        <w:pStyle w:val="BodyText"/>
+      </w:pPr>
+      <w:r>
+        <w:t xml:space="preserve">2017</w:t>
+      </w:r>
+    </w:p>
+    <w:p>
+      <w:pPr>
+        <w:pStyle w:val="BodyText"/>
+      </w:pPr>
+      <w:r>
+        <w:t xml:space="preserve">0.47 (0.36, 0.6)</w:t>
+      </w:r>
+    </w:p>
+    <w:p>
+      <w:pPr>
+        <w:pStyle w:val="BodyText"/>
+      </w:pPr>
+      <w:r>
+        <w:t xml:space="preserve">1.46 (0.57, 3.78)</w:t>
+      </w:r>
+    </w:p>
+    <w:p>
+      <w:pPr>
+        <w:pStyle w:val="BodyText"/>
+      </w:pPr>
+      <w:r>
+        <w:t xml:space="preserve">0.69 (0.29, 1.78)</w:t>
+      </w:r>
+    </w:p>
+    <w:p>
+      <w:pPr>
+        <w:pStyle w:val="BodyText"/>
+      </w:pPr>
+      <w:r>
+        <w:t xml:space="preserve">Interestingly, daily survival rates were higher for DSR emigrants for 7 of 12 brood years (Figure</w:t>
+      </w:r>
+      <w:r>
+        <w:t xml:space="preserve"> </w:t>
+      </w:r>
+      <w:r>
+        <w:t xml:space="preserve">6</w:t>
+      </w:r>
+      <w:r>
+        <w:t xml:space="preserve">) which is in slight contrast to results for overall juvenile survival to downstream locations.</w:t>
+      </w:r>
+    </w:p>
+    <w:p>
+      <w:pPr>
+        <w:pStyle w:val="CaptionedFigure"/>
+      </w:pPr>
+      <w:r>
+        <w:drawing>
+          <wp:inline>
+            <wp:extent cx="5504749" cy="3669832"/>
+            <wp:effectExtent b="0" l="0" r="0" t="0"/>
+            <wp:docPr descr="Figure 6: Juvenile survival to Lower Granite Dam between DSR and NRR tags, scaled temporally by days i.e., daily survival rates by brood year for juveniles tagged at the lower Lemhi River rotary screw trap." title="" id="50" name="Picture"/>
+            <a:graphic>
+              <a:graphicData uri="http://schemas.openxmlformats.org/drawingml/2006/picture">
+                <pic:pic>
+                  <pic:nvPicPr>
+                    <pic:cNvPr descr="C:/Git/Lemhi_RME/analysis/figures/daily-surv-p-1.png" id="51" name="Picture"/>
+                    <pic:cNvPicPr>
+                      <a:picLocks noChangeArrowheads="1" noChangeAspect="1"/>
+                    </pic:cNvPicPr>
+                  </pic:nvPicPr>
+                  <pic:blipFill>
+                    <a:blip r:embed="rId49"/>
+                    <a:stretch>
+                      <a:fillRect/>
+                    </a:stretch>
+                  </pic:blipFill>
+                  <pic:spPr bwMode="auto">
+                    <a:xfrm>
+                      <a:off x="0" y="0"/>
+                      <a:ext cx="5504749" cy="3669832"/>
+                    </a:xfrm>
+                    <a:prstGeom prst="rect">
+                      <a:avLst/>
+                    </a:prstGeom>
+                    <a:noFill/>
+                    <a:ln w="9525">
+                      <a:noFill/>
+                      <a:headEnd/>
+                      <a:tailEnd/>
+                    </a:ln>
+                  </pic:spPr>
+                </pic:pic>
+              </a:graphicData>
+            </a:graphic>
+          </wp:inline>
+        </w:drawing>
+      </w:r>
+    </w:p>
+    <w:p>
+      <w:pPr>
+        <w:pStyle w:val="ImageCaption"/>
+      </w:pPr>
+      <w:r>
+        <w:t xml:space="preserve">Figure 6: Juvenile survival to Lower Granite Dam between DSR and NRR tags, scaled temporally by days i.e., daily survival rates by brood year for juveniles tagged at the lower Lemhi River rotary screw trap.</w:t>
+      </w:r>
+    </w:p>
+    <w:bookmarkEnd w:id="52"/>
+    <w:bookmarkStart w:id="56" w:name="smolt-to-adult-return-rates-sar-1"/>
+    <w:p>
+      <w:pPr>
+        <w:pStyle w:val="Heading2"/>
+      </w:pPr>
+      <w:r>
+        <w:t xml:space="preserve">Smolt-to-Adult Return Rates (SAR)</w:t>
+      </w:r>
+    </w:p>
+    <w:p>
+      <w:pPr>
+        <w:pStyle w:val="FirstParagraph"/>
+      </w:pPr>
+      <w:r>
+        <w:t xml:space="preserve">The SARs favored the DSR strategy during early cohorts (BY2004 - BY2008), but NRR emigrants during later cohorts (BY2009 - BY2017) (Figure</w:t>
+      </w:r>
+      <w:r>
+        <w:t xml:space="preserve"> </w:t>
+      </w:r>
+      <w:r>
+        <w:t xml:space="preserve">7</w:t>
+      </w:r>
+      <w:r>
+        <w:t xml:space="preserve">). However, differences were only significant in one case where GRJ -&gt; BON SARs favored the NRR strategy in BY2006 (Table</w:t>
+      </w:r>
+      <w:r>
+        <w:t xml:space="preserve"> </w:t>
+      </w:r>
+      <w:r>
+        <w:t xml:space="preserve">5</w:t>
+      </w:r>
+      <w:r>
+        <w:t xml:space="preserve">).</w:t>
+      </w:r>
+    </w:p>
+    <w:p>
+      <w:pPr>
+        <w:pStyle w:val="CaptionedFigure"/>
+      </w:pPr>
+      <w:r>
+        <w:drawing>
+          <wp:inline>
+            <wp:extent cx="5504749" cy="3669832"/>
+            <wp:effectExtent b="0" l="0" r="0" t="0"/>
+            <wp:docPr descr="Figure 7: Boxplots of posteriors of log odds ratios of SARs between DSR and NRR tags. Values greater than 0 indicate relatively better survival for DSR fish and less than 0 indicates relatively better survival for NRR fish. Color indicates which life history was favored for that brood year. Boxes represent the middle 50% of the posterior draws and the median is shown by the bisecting line. Whiskers show 95% credible intervals." title="" id="54" name="Picture"/>
+            <a:graphic>
+              <a:graphicData uri="http://schemas.openxmlformats.org/drawingml/2006/picture">
+                <pic:pic>
+                  <pic:nvPicPr>
+                    <pic:cNvPr descr="C:/Git/Lemhi_RME/analysis/figures/delta-sar-1.png" id="55" name="Picture"/>
+                    <pic:cNvPicPr>
+                      <a:picLocks noChangeArrowheads="1" noChangeAspect="1"/>
+                    </pic:cNvPicPr>
+                  </pic:nvPicPr>
+                  <pic:blipFill>
+                    <a:blip r:embed="rId53"/>
+                    <a:stretch>
+                      <a:fillRect/>
+                    </a:stretch>
+                  </pic:blipFill>
+                  <pic:spPr bwMode="auto">
+                    <a:xfrm>
+                      <a:off x="0" y="0"/>
+                      <a:ext cx="5504749" cy="3669832"/>
+                    </a:xfrm>
+                    <a:prstGeom prst="rect">
+                      <a:avLst/>
+                    </a:prstGeom>
+                    <a:noFill/>
+                    <a:ln w="9525">
+                      <a:noFill/>
+                      <a:headEnd/>
+                      <a:tailEnd/>
+                    </a:ln>
+                  </pic:spPr>
+                </pic:pic>
+              </a:graphicData>
+            </a:graphic>
+          </wp:inline>
+        </w:drawing>
+      </w:r>
+    </w:p>
+    <w:p>
+      <w:pPr>
+        <w:pStyle w:val="ImageCaption"/>
+      </w:pPr>
+      <w:r>
         <w:t xml:space="preserve">Figure 7: Boxplots of posteriors of log odds ratios of SARs between DSR and NRR tags. Values greater than 0 indicate relatively better survival for DSR fish and less than 0 indicates relatively better survival for NRR fish. Color indicates which life history was favored for that brood year. Boxes represent the middle 50% of the posterior draws and the median is shown by the bisecting line. Whiskers show 95% credible intervals.</w:t>
       </w:r>
     </w:p>
@@ -5647,9 +5678,9 @@
         <w:t xml:space="preserve">1.59 (0.74, 3.68)</w:t>
       </w:r>
     </w:p>
-    <w:bookmarkEnd w:id="42"/>
-    <w:bookmarkEnd w:id="43"/>
-    <w:bookmarkStart w:id="44" w:name="discussion"/>
+    <w:bookmarkEnd w:id="56"/>
+    <w:bookmarkEnd w:id="57"/>
+    <w:bookmarkStart w:id="58" w:name="discussion"/>
     <w:p>
       <w:pPr>
         <w:pStyle w:val="Heading1"/>
@@ -5666,8 +5697,8 @@
         <w:t xml:space="preserve">Discussion text to follow…</w:t>
       </w:r>
     </w:p>
-    <w:bookmarkEnd w:id="44"/>
-    <w:bookmarkStart w:id="56" w:name="literature-cited"/>
+    <w:bookmarkEnd w:id="58"/>
+    <w:bookmarkStart w:id="75" w:name="literature-cited"/>
     <w:p>
       <w:pPr>
         <w:pStyle w:val="Heading1"/>
@@ -5676,63 +5707,116 @@
         <w:t xml:space="preserve">Literature Cited</w:t>
       </w:r>
     </w:p>
-    <w:bookmarkStart w:id="55" w:name="refs"/>
-    <w:bookmarkStart w:id="45" w:name="ref-Bailey1951"/>
+    <w:bookmarkStart w:id="74" w:name="refs"/>
+    <w:bookmarkStart w:id="60" w:name="ref-Bailey1951"/>
     <w:p>
       <w:pPr>
         <w:pStyle w:val="Bibliography"/>
       </w:pPr>
       <w:r>
-        <w:t xml:space="preserve">Bailey, N. T. J. 1951. On</w:t>
-      </w:r>
-      <w:r>
-        <w:t xml:space="preserve"> </w:t>
-      </w:r>
-      <w:r>
-        <w:t xml:space="preserve">Estimating</w:t>
-      </w:r>
-      <w:r>
-        <w:t xml:space="preserve"> </w:t>
-      </w:r>
-      <w:r>
-        <w:t xml:space="preserve">the</w:t>
-      </w:r>
-      <w:r>
-        <w:t xml:space="preserve"> </w:t>
-      </w:r>
-      <w:r>
-        <w:t xml:space="preserve">Size</w:t>
-      </w:r>
-      <w:r>
-        <w:t xml:space="preserve"> </w:t>
-      </w:r>
-      <w:r>
-        <w:t xml:space="preserve">of</w:t>
-      </w:r>
-      <w:r>
-        <w:t xml:space="preserve"> </w:t>
-      </w:r>
-      <w:r>
-        <w:t xml:space="preserve">Mobile Populations</w:t>
-      </w:r>
-      <w:r>
-        <w:t xml:space="preserve"> </w:t>
-      </w:r>
-      <w:r>
-        <w:t xml:space="preserve">from</w:t>
-      </w:r>
-      <w:r>
-        <w:t xml:space="preserve"> </w:t>
-      </w:r>
-      <w:r>
-        <w:t xml:space="preserve">Recapture Data</w:t>
-      </w:r>
+        <w:t xml:space="preserve">Bailey, N. T. J. 1951.</w:t>
+      </w:r>
+      <w:r>
+        <w:t xml:space="preserve"> </w:t>
+      </w:r>
+      <w:hyperlink r:id="rId59">
+        <w:r>
+          <w:rPr>
+            <w:rStyle w:val="Hyperlink"/>
+          </w:rPr>
+          <w:t xml:space="preserve">On</w:t>
+        </w:r>
+        <w:r>
+          <w:rPr>
+            <w:rStyle w:val="Hyperlink"/>
+          </w:rPr>
+          <w:t xml:space="preserve"> </w:t>
+        </w:r>
+        <w:r>
+          <w:rPr>
+            <w:rStyle w:val="Hyperlink"/>
+          </w:rPr>
+          <w:t xml:space="preserve">Estimating</w:t>
+        </w:r>
+        <w:r>
+          <w:rPr>
+            <w:rStyle w:val="Hyperlink"/>
+          </w:rPr>
+          <w:t xml:space="preserve"> </w:t>
+        </w:r>
+        <w:r>
+          <w:rPr>
+            <w:rStyle w:val="Hyperlink"/>
+          </w:rPr>
+          <w:t xml:space="preserve">the</w:t>
+        </w:r>
+        <w:r>
+          <w:rPr>
+            <w:rStyle w:val="Hyperlink"/>
+          </w:rPr>
+          <w:t xml:space="preserve"> </w:t>
+        </w:r>
+        <w:r>
+          <w:rPr>
+            <w:rStyle w:val="Hyperlink"/>
+          </w:rPr>
+          <w:t xml:space="preserve">Size</w:t>
+        </w:r>
+        <w:r>
+          <w:rPr>
+            <w:rStyle w:val="Hyperlink"/>
+          </w:rPr>
+          <w:t xml:space="preserve"> </w:t>
+        </w:r>
+        <w:r>
+          <w:rPr>
+            <w:rStyle w:val="Hyperlink"/>
+          </w:rPr>
+          <w:t xml:space="preserve">of</w:t>
+        </w:r>
+        <w:r>
+          <w:rPr>
+            <w:rStyle w:val="Hyperlink"/>
+          </w:rPr>
+          <w:t xml:space="preserve"> </w:t>
+        </w:r>
+        <w:r>
+          <w:rPr>
+            <w:rStyle w:val="Hyperlink"/>
+          </w:rPr>
+          <w:t xml:space="preserve">Mobile Populations</w:t>
+        </w:r>
+        <w:r>
+          <w:rPr>
+            <w:rStyle w:val="Hyperlink"/>
+          </w:rPr>
+          <w:t xml:space="preserve"> </w:t>
+        </w:r>
+        <w:r>
+          <w:rPr>
+            <w:rStyle w:val="Hyperlink"/>
+          </w:rPr>
+          <w:t xml:space="preserve">from</w:t>
+        </w:r>
+        <w:r>
+          <w:rPr>
+            <w:rStyle w:val="Hyperlink"/>
+          </w:rPr>
+          <w:t xml:space="preserve"> </w:t>
+        </w:r>
+        <w:r>
+          <w:rPr>
+            <w:rStyle w:val="Hyperlink"/>
+          </w:rPr>
+          <w:t xml:space="preserve">Recapture Data</w:t>
+        </w:r>
+      </w:hyperlink>
       <w:r>
         <w:t xml:space="preserve">. Biometrika 38:293–306.</w:t>
       </w:r>
     </w:p>
-    <w:bookmarkEnd w:id="45"/>
-    <w:bookmarkStart w:id="46" w:name="ref-Copeland2021a"/>
+    <w:bookmarkEnd w:id="60"/>
+    <w:bookmarkStart w:id="61" w:name="ref-Copeland2021a"/>
     <w:p>
       <w:pPr>
         <w:pStyle w:val="Bibliography"/>
@@ -5762,30 +5846,56 @@
         <w:t xml:space="preserve">. Page 93. IDFG Report Number 21-05.</w:t>
       </w:r>
     </w:p>
-    <w:bookmarkEnd w:id="46"/>
-    <w:bookmarkStart w:id="47" w:name="ref-Copeland2014"/>
+    <w:bookmarkEnd w:id="61"/>
+    <w:bookmarkStart w:id="63" w:name="ref-Copeland2014"/>
     <w:p>
       <w:pPr>
         <w:pStyle w:val="Bibliography"/>
       </w:pPr>
       <w:r>
-        <w:t xml:space="preserve">Copeland, T., D. A. Venditti, and B. R. Barnett. 2014. The importance of juvenile migration tactics to adult recruitment in stream-type</w:t>
-      </w:r>
-      <w:r>
-        <w:t xml:space="preserve"> </w:t>
-      </w:r>
-      <w:r>
-        <w:t xml:space="preserve">Chinook Salmon</w:t>
-      </w:r>
-      <w:r>
-        <w:t xml:space="preserve"> </w:t>
-      </w:r>
-      <w:r>
-        <w:t xml:space="preserve">populations. Transactions of the American Fisheries Society 143(6):1460–1475.</w:t>
-      </w:r>
-    </w:p>
-    <w:bookmarkEnd w:id="47"/>
-    <w:bookmarkStart w:id="48" w:name="ref-Feeken2020"/>
+        <w:t xml:space="preserve">Copeland, T., D. A. Venditti, and B. R. Barnett. 2014.</w:t>
+      </w:r>
+      <w:r>
+        <w:t xml:space="preserve"> </w:t>
+      </w:r>
+      <w:hyperlink r:id="rId62">
+        <w:r>
+          <w:rPr>
+            <w:rStyle w:val="Hyperlink"/>
+          </w:rPr>
+          <w:t xml:space="preserve">The importance of juvenile migration tactics to adult recruitment in stream-type</w:t>
+        </w:r>
+        <w:r>
+          <w:rPr>
+            <w:rStyle w:val="Hyperlink"/>
+          </w:rPr>
+          <w:t xml:space="preserve"> </w:t>
+        </w:r>
+        <w:r>
+          <w:rPr>
+            <w:rStyle w:val="Hyperlink"/>
+          </w:rPr>
+          <w:t xml:space="preserve">Chinook Salmon</w:t>
+        </w:r>
+        <w:r>
+          <w:rPr>
+            <w:rStyle w:val="Hyperlink"/>
+          </w:rPr>
+          <w:t xml:space="preserve"> </w:t>
+        </w:r>
+        <w:r>
+          <w:rPr>
+            <w:rStyle w:val="Hyperlink"/>
+          </w:rPr>
+          <w:t xml:space="preserve">populations</w:t>
+        </w:r>
+      </w:hyperlink>
+      <w:r>
+        <w:t xml:space="preserve">. Transactions of the American Fisheries Society 143(6):1460–1475.</w:t>
+      </w:r>
+    </w:p>
+    <w:bookmarkEnd w:id="63"/>
+    <w:bookmarkStart w:id="64" w:name="ref-Feeken2020"/>
     <w:p>
       <w:pPr>
         <w:pStyle w:val="Bibliography"/>
@@ -5812,8 +5922,8 @@
         <w:t xml:space="preserve">. IDFG Report Number 20-09:67.</w:t>
       </w:r>
     </w:p>
-    <w:bookmarkEnd w:id="48"/>
-    <w:bookmarkStart w:id="49" w:name="ref-Fulton1904"/>
+    <w:bookmarkEnd w:id="64"/>
+    <w:bookmarkStart w:id="65" w:name="ref-Fulton1904"/>
     <w:p>
       <w:pPr>
         <w:pStyle w:val="Bibliography"/>
@@ -5822,60 +5932,110 @@
         <w:t xml:space="preserve">Fulton, T. W. 1904. The rate of growth of fishes. 20th Annual Report of the Fishery Board of Scotland 1902(3):326–446.</w:t>
       </w:r>
     </w:p>
-    <w:bookmarkEnd w:id="49"/>
-    <w:bookmarkStart w:id="50" w:name="ref-Lebreton1992"/>
+    <w:bookmarkEnd w:id="65"/>
+    <w:bookmarkStart w:id="67" w:name="ref-Lebreton1992"/>
     <w:p>
       <w:pPr>
         <w:pStyle w:val="Bibliography"/>
       </w:pPr>
       <w:r>
-        <w:t xml:space="preserve">Lebreton, J.-D., K. P. Burnham, J. Clobert, and D. R. Anderson. 1992. Modeling</w:t>
-      </w:r>
-      <w:r>
-        <w:t xml:space="preserve"> </w:t>
-      </w:r>
-      <w:r>
-        <w:t xml:space="preserve">Survival</w:t>
-      </w:r>
-      <w:r>
-        <w:t xml:space="preserve"> </w:t>
-      </w:r>
-      <w:r>
-        <w:t xml:space="preserve">and</w:t>
-      </w:r>
-      <w:r>
-        <w:t xml:space="preserve"> </w:t>
-      </w:r>
-      <w:r>
-        <w:t xml:space="preserve">Testing Biological Hypotheses Using Marked Animals</w:t>
-      </w:r>
-      <w:r>
-        <w:t xml:space="preserve">:</w:t>
-      </w:r>
-      <w:r>
-        <w:t xml:space="preserve"> </w:t>
-      </w:r>
-      <w:r>
-        <w:t xml:space="preserve">A Unified Approach</w:t>
-      </w:r>
-      <w:r>
-        <w:t xml:space="preserve"> </w:t>
-      </w:r>
-      <w:r>
-        <w:t xml:space="preserve">with</w:t>
-      </w:r>
-      <w:r>
-        <w:t xml:space="preserve"> </w:t>
-      </w:r>
-      <w:r>
-        <w:t xml:space="preserve">Case Studies</w:t>
-      </w:r>
+        <w:t xml:space="preserve">Lebreton, J.-D., K. P. Burnham, J. Clobert, and D. R. Anderson. 1992.</w:t>
+      </w:r>
+      <w:r>
+        <w:t xml:space="preserve"> </w:t>
+      </w:r>
+      <w:hyperlink r:id="rId66">
+        <w:r>
+          <w:rPr>
+            <w:rStyle w:val="Hyperlink"/>
+          </w:rPr>
+          <w:t xml:space="preserve">Modeling</w:t>
+        </w:r>
+        <w:r>
+          <w:rPr>
+            <w:rStyle w:val="Hyperlink"/>
+          </w:rPr>
+          <w:t xml:space="preserve"> </w:t>
+        </w:r>
+        <w:r>
+          <w:rPr>
+            <w:rStyle w:val="Hyperlink"/>
+          </w:rPr>
+          <w:t xml:space="preserve">Survival</w:t>
+        </w:r>
+        <w:r>
+          <w:rPr>
+            <w:rStyle w:val="Hyperlink"/>
+          </w:rPr>
+          <w:t xml:space="preserve"> </w:t>
+        </w:r>
+        <w:r>
+          <w:rPr>
+            <w:rStyle w:val="Hyperlink"/>
+          </w:rPr>
+          <w:t xml:space="preserve">and</w:t>
+        </w:r>
+        <w:r>
+          <w:rPr>
+            <w:rStyle w:val="Hyperlink"/>
+          </w:rPr>
+          <w:t xml:space="preserve"> </w:t>
+        </w:r>
+        <w:r>
+          <w:rPr>
+            <w:rStyle w:val="Hyperlink"/>
+          </w:rPr>
+          <w:t xml:space="preserve">Testing Biological Hypotheses Using Marked Animals</w:t>
+        </w:r>
+        <w:r>
+          <w:rPr>
+            <w:rStyle w:val="Hyperlink"/>
+          </w:rPr>
+          <w:t xml:space="preserve">:</w:t>
+        </w:r>
+        <w:r>
+          <w:rPr>
+            <w:rStyle w:val="Hyperlink"/>
+          </w:rPr>
+          <w:t xml:space="preserve"> </w:t>
+        </w:r>
+        <w:r>
+          <w:rPr>
+            <w:rStyle w:val="Hyperlink"/>
+          </w:rPr>
+          <w:t xml:space="preserve">A Unified Approach</w:t>
+        </w:r>
+        <w:r>
+          <w:rPr>
+            <w:rStyle w:val="Hyperlink"/>
+          </w:rPr>
+          <w:t xml:space="preserve"> </w:t>
+        </w:r>
+        <w:r>
+          <w:rPr>
+            <w:rStyle w:val="Hyperlink"/>
+          </w:rPr>
+          <w:t xml:space="preserve">with</w:t>
+        </w:r>
+        <w:r>
+          <w:rPr>
+            <w:rStyle w:val="Hyperlink"/>
+          </w:rPr>
+          <w:t xml:space="preserve"> </w:t>
+        </w:r>
+        <w:r>
+          <w:rPr>
+            <w:rStyle w:val="Hyperlink"/>
+          </w:rPr>
+          <w:t xml:space="preserve">Case Studies</w:t>
+        </w:r>
+      </w:hyperlink>
       <w:r>
         <w:t xml:space="preserve">. Ecological Monographs 62(1):67–118.</w:t>
       </w:r>
     </w:p>
-    <w:bookmarkEnd w:id="50"/>
-    <w:bookmarkStart w:id="51" w:name="ref-McClure2021"/>
+    <w:bookmarkEnd w:id="67"/>
+    <w:bookmarkStart w:id="68" w:name="ref-McClure2021"/>
     <w:p>
       <w:pPr>
         <w:pStyle w:val="Bibliography"/>
@@ -5902,8 +6062,8 @@
         <w:t xml:space="preserve">. IDFG Report Number 21-11:65.</w:t>
       </w:r>
     </w:p>
-    <w:bookmarkEnd w:id="51"/>
-    <w:bookmarkStart w:id="52" w:name="ref-Poole2019"/>
+    <w:bookmarkEnd w:id="68"/>
+    <w:bookmarkStart w:id="69" w:name="ref-Poole2019"/>
     <w:p>
       <w:pPr>
         <w:pStyle w:val="Bibliography"/>
@@ -5930,8 +6090,8 @@
         <w:t xml:space="preserve">. IDFG Report Number 19-11:71.</w:t>
       </w:r>
     </w:p>
-    <w:bookmarkEnd w:id="52"/>
-    <w:bookmarkStart w:id="53" w:name="ref-RCoreTeam2021"/>
+    <w:bookmarkEnd w:id="69"/>
+    <w:bookmarkStart w:id="70" w:name="ref-RCoreTeam2021"/>
     <w:p>
       <w:pPr>
         <w:pStyle w:val="Bibliography"/>
@@ -5961,19 +6121,73 @@
         <w:t xml:space="preserve">.</w:t>
       </w:r>
     </w:p>
-    <w:bookmarkEnd w:id="53"/>
-    <w:bookmarkStart w:id="54" w:name="ref-Steinhorst2004"/>
+    <w:bookmarkEnd w:id="70"/>
+    <w:bookmarkStart w:id="71" w:name="ref-StanDevelopmentTeam2022"/>
     <w:p>
       <w:pPr>
         <w:pStyle w:val="Bibliography"/>
       </w:pPr>
       <w:r>
-        <w:t xml:space="preserve">Steinhorst, K., Y. Wu, B. Dennis, and P. Kline. 2004. Confidence intervals for fish out-migration estimates using stratified trap efficiency methods. Journal of Agricultural, Biological, and Environmental Statistics 9(3):284–299.</w:t>
-      </w:r>
-    </w:p>
-    <w:bookmarkEnd w:id="54"/>
-    <w:bookmarkEnd w:id="55"/>
-    <w:bookmarkEnd w:id="56"/>
+        <w:t xml:space="preserve">Stan Development Team. 2022.</w:t>
+      </w:r>
+      <w:r>
+        <w:t xml:space="preserve"> </w:t>
+      </w:r>
+      <w:r>
+        <w:t xml:space="preserve">RStan</w:t>
+      </w:r>
+      <w:r>
+        <w:t xml:space="preserve">: The</w:t>
+      </w:r>
+      <w:r>
+        <w:t xml:space="preserve"> </w:t>
+      </w:r>
+      <w:r>
+        <w:t xml:space="preserve">R</w:t>
+      </w:r>
+      <w:r>
+        <w:t xml:space="preserve"> </w:t>
+      </w:r>
+      <w:r>
+        <w:t xml:space="preserve">interface to</w:t>
+      </w:r>
+      <w:r>
+        <w:t xml:space="preserve"> </w:t>
+      </w:r>
+      <w:r>
+        <w:t xml:space="preserve">Stan</w:t>
+      </w:r>
+      <w:r>
+        <w:t xml:space="preserve">.</w:t>
+      </w:r>
+    </w:p>
+    <w:bookmarkEnd w:id="71"/>
+    <w:bookmarkStart w:id="73" w:name="ref-Steinhorst2004"/>
+    <w:p>
+      <w:pPr>
+        <w:pStyle w:val="Bibliography"/>
+      </w:pPr>
+      <w:r>
+        <w:t xml:space="preserve">Steinhorst, K., Y. Wu, B. Dennis, and P. Kline. 2004.</w:t>
+      </w:r>
+      <w:r>
+        <w:t xml:space="preserve"> </w:t>
+      </w:r>
+      <w:hyperlink r:id="rId72">
+        <w:r>
+          <w:rPr>
+            <w:rStyle w:val="Hyperlink"/>
+          </w:rPr>
+          <w:t xml:space="preserve">Confidence intervals for fish out-migration estimates using stratified trap efficiency methods</w:t>
+        </w:r>
+      </w:hyperlink>
+      <w:r>
+        <w:t xml:space="preserve">. Journal of Agricultural, Biological, and Environmental Statistics 9(3):284–299.</w:t>
+      </w:r>
+    </w:p>
+    <w:bookmarkEnd w:id="73"/>
+    <w:bookmarkEnd w:id="74"/>
+    <w:bookmarkEnd w:id="75"/>
     <w:sectPr>
       <w:pgSz w:h="15840" w:w="12240"/>
       <w:pgMar w:bottom="1440" w:footer="720" w:gutter="0" w:header="720" w:left="1440" w:right="1440" w:top="1440"/>

</xml_diff>